<commit_message>
1 question to go MOFOs
</commit_message>
<xml_diff>
--- a/resources/task2/pd_task2-answers.docx
+++ b/resources/task2/pd_task2-answers.docx
@@ -135,7 +135,7 @@
     <w:tbl>
       <w:tblPr>
         <w:jc w:val="left"/>
-        <w:tblInd w:w="-114" w:type="dxa"/>
+        <w:tblInd w:w="-119" w:type="dxa"/>
         <w:tblBorders>
           <w:top w:val="single" w:sz="4" w:space="0" w:color="000001"/>
           <w:left w:val="single" w:sz="4" w:space="0" w:color="000001"/>
@@ -146,14 +146,14 @@
         </w:tblBorders>
         <w:tblCellMar>
           <w:top w:w="0" w:type="dxa"/>
-          <w:left w:w="103" w:type="dxa"/>
+          <w:left w:w="98" w:type="dxa"/>
           <w:bottom w:w="0" w:type="dxa"/>
           <w:right w:w="108" w:type="dxa"/>
         </w:tblCellMar>
       </w:tblPr>
       <w:tblGrid>
         <w:gridCol w:w="4787"/>
-        <w:gridCol w:w="4787"/>
+        <w:gridCol w:w="4786"/>
       </w:tblGrid>
       <w:tr>
         <w:trPr>
@@ -172,7 +172,7 @@
             </w:tcBorders>
             <w:shd w:fill="FFFFFF" w:val="clear"/>
             <w:tcMar>
-              <w:left w:w="103" w:type="dxa"/>
+              <w:left w:w="98" w:type="dxa"/>
             </w:tcMar>
           </w:tcPr>
           <w:p>
@@ -197,7 +197,7 @@
         </w:tc>
         <w:tc>
           <w:tcPr>
-            <w:tcW w:w="4787" w:type="dxa"/>
+            <w:tcW w:w="4786" w:type="dxa"/>
             <w:tcBorders>
               <w:top w:val="single" w:sz="4" w:space="0" w:color="000001"/>
               <w:left w:val="single" w:sz="4" w:space="0" w:color="000001"/>
@@ -208,7 +208,7 @@
             </w:tcBorders>
             <w:shd w:fill="FFFFFF" w:val="clear"/>
             <w:tcMar>
-              <w:left w:w="103" w:type="dxa"/>
+              <w:left w:w="98" w:type="dxa"/>
             </w:tcMar>
           </w:tcPr>
           <w:p>
@@ -241,7 +241,7 @@
             </w:tcBorders>
             <w:shd w:fill="FFFFFF" w:val="clear"/>
             <w:tcMar>
-              <w:left w:w="103" w:type="dxa"/>
+              <w:left w:w="98" w:type="dxa"/>
             </w:tcMar>
           </w:tcPr>
           <w:p>
@@ -266,7 +266,7 @@
         </w:tc>
         <w:tc>
           <w:tcPr>
-            <w:tcW w:w="4787" w:type="dxa"/>
+            <w:tcW w:w="4786" w:type="dxa"/>
             <w:tcBorders>
               <w:top w:val="single" w:sz="4" w:space="0" w:color="000001"/>
               <w:left w:val="single" w:sz="4" w:space="0" w:color="000001"/>
@@ -277,7 +277,7 @@
             </w:tcBorders>
             <w:shd w:fill="FFFFFF" w:val="clear"/>
             <w:tcMar>
-              <w:left w:w="103" w:type="dxa"/>
+              <w:left w:w="98" w:type="dxa"/>
             </w:tcMar>
           </w:tcPr>
           <w:p>
@@ -310,7 +310,7 @@
             </w:tcBorders>
             <w:shd w:fill="FFFFFF" w:val="clear"/>
             <w:tcMar>
-              <w:left w:w="103" w:type="dxa"/>
+              <w:left w:w="98" w:type="dxa"/>
             </w:tcMar>
           </w:tcPr>
           <w:p>
@@ -335,7 +335,7 @@
         </w:tc>
         <w:tc>
           <w:tcPr>
-            <w:tcW w:w="4787" w:type="dxa"/>
+            <w:tcW w:w="4786" w:type="dxa"/>
             <w:tcBorders>
               <w:top w:val="single" w:sz="4" w:space="0" w:color="000001"/>
               <w:left w:val="single" w:sz="4" w:space="0" w:color="000001"/>
@@ -346,7 +346,7 @@
             </w:tcBorders>
             <w:shd w:fill="FFFFFF" w:val="clear"/>
             <w:tcMar>
-              <w:left w:w="103" w:type="dxa"/>
+              <w:left w:w="98" w:type="dxa"/>
             </w:tcMar>
           </w:tcPr>
           <w:p>
@@ -383,7 +383,7 @@
             </w:tcBorders>
             <w:shd w:fill="FFFFFF" w:val="clear"/>
             <w:tcMar>
-              <w:left w:w="103" w:type="dxa"/>
+              <w:left w:w="98" w:type="dxa"/>
             </w:tcMar>
           </w:tcPr>
           <w:p>
@@ -408,7 +408,7 @@
         </w:tc>
         <w:tc>
           <w:tcPr>
-            <w:tcW w:w="4787" w:type="dxa"/>
+            <w:tcW w:w="4786" w:type="dxa"/>
             <w:tcBorders>
               <w:top w:val="single" w:sz="4" w:space="0" w:color="000001"/>
               <w:left w:val="single" w:sz="4" w:space="0" w:color="000001"/>
@@ -419,7 +419,7 @@
             </w:tcBorders>
             <w:shd w:fill="FFFFFF" w:val="clear"/>
             <w:tcMar>
-              <w:left w:w="103" w:type="dxa"/>
+              <w:left w:w="98" w:type="dxa"/>
             </w:tcMar>
           </w:tcPr>
           <w:p>
@@ -430,15 +430,7 @@
             </w:pPr>
             <w:r>
               <w:rPr/>
-              <w:t>1</w:t>
-            </w:r>
-            <w:r>
-              <w:rPr/>
-              <w:t>5</w:t>
-            </w:r>
-            <w:r>
-              <w:rPr/>
-              <w:t>/1/2016</w:t>
+              <w:t>15/1/2016</w:t>
             </w:r>
           </w:p>
         </w:tc>
@@ -518,7 +510,7 @@
       <w:r>
         <w:rPr/>
         <w:drawing>
-          <wp:anchor behindDoc="0" distT="0" distB="0" distL="0" distR="0" simplePos="0" locked="0" layoutInCell="1" allowOverlap="1" relativeHeight="3">
+          <wp:anchor behindDoc="0" distT="0" distB="0" distL="0" distR="0" simplePos="0" locked="0" layoutInCell="1" allowOverlap="1" relativeHeight="1">
             <wp:simplePos x="0" y="0"/>
             <wp:positionH relativeFrom="column">
               <wp:posOffset>-22860</wp:posOffset>
@@ -526,7 +518,7 @@
             <wp:positionV relativeFrom="paragraph">
               <wp:posOffset>0</wp:posOffset>
             </wp:positionV>
-            <wp:extent cx="5697855" cy="3907790"/>
+            <wp:extent cx="5697855" cy="3907155"/>
             <wp:effectExtent l="0" t="0" r="0" b="0"/>
             <wp:wrapSquare wrapText="largest"/>
             <wp:docPr id="1" name="Picture" descr=""/>
@@ -551,7 +543,7 @@
                   <pic:spPr bwMode="auto">
                     <a:xfrm>
                       <a:off x="0" y="0"/>
-                      <a:ext cx="5697855" cy="3907790"/>
+                      <a:ext cx="5697855" cy="3907155"/>
                     </a:xfrm>
                     <a:prstGeom prst="rect">
                       <a:avLst/>
@@ -4627,7 +4619,7 @@
           <w:color w:val="000000"/>
         </w:rPr>
         <w:drawing>
-          <wp:anchor behindDoc="0" distT="0" distB="0" distL="0" distR="0" simplePos="0" locked="0" layoutInCell="1" allowOverlap="1" relativeHeight="4">
+          <wp:anchor behindDoc="0" distT="0" distB="0" distL="0" distR="0" simplePos="0" locked="0" layoutInCell="1" allowOverlap="1" relativeHeight="2">
             <wp:simplePos x="0" y="0"/>
             <wp:positionH relativeFrom="column">
               <wp:align>center</wp:align>
@@ -4944,39 +4936,7 @@
           <w:sz w:val="24"/>
           <w:szCs w:val="24"/>
         </w:rPr>
-        <w:t xml:space="preserve">If we mounted 2 arms, on both sides of the bot, </w:t>
-      </w:r>
-      <w:r>
-        <w:rPr>
-          <w:color w:val="000000"/>
-          <w:sz w:val="24"/>
-          <w:szCs w:val="24"/>
-        </w:rPr>
-        <w:t xml:space="preserve">it would not be </w:t>
-      </w:r>
-      <w:r>
-        <w:rPr>
-          <w:color w:val="000000"/>
-          <w:sz w:val="24"/>
-          <w:szCs w:val="24"/>
-        </w:rPr>
-        <w:t xml:space="preserve">able to traverse sideways directly, and </w:t>
-      </w:r>
-      <w:r>
-        <w:rPr>
-          <w:color w:val="000000"/>
-          <w:sz w:val="24"/>
-          <w:szCs w:val="24"/>
-        </w:rPr>
-        <w:t xml:space="preserve">might </w:t>
-      </w:r>
-      <w:r>
-        <w:rPr>
-          <w:color w:val="000000"/>
-          <w:sz w:val="24"/>
-          <w:szCs w:val="24"/>
-        </w:rPr>
-        <w:t>risk toppling over pizza boxes.</w:t>
+        <w:t>If we mounted 2 arms, on both sides of the bot, it would not be able to traverse sideways directly, and might risk toppling over pizza boxes.</w:t>
       </w:r>
     </w:p>
     <w:p>
@@ -5123,7 +5083,7 @@
       <w:r>
         <w:rPr/>
         <w:drawing>
-          <wp:anchor behindDoc="0" distT="0" distB="0" distL="0" distR="0" simplePos="0" locked="0" layoutInCell="1" allowOverlap="1" relativeHeight="5">
+          <wp:anchor behindDoc="0" distT="0" distB="0" distL="0" distR="0" simplePos="0" locked="0" layoutInCell="1" allowOverlap="1" relativeHeight="3">
             <wp:simplePos x="0" y="0"/>
             <wp:positionH relativeFrom="column">
               <wp:align>center</wp:align>
@@ -5131,7 +5091,7 @@
             <wp:positionV relativeFrom="paragraph">
               <wp:align>top</wp:align>
             </wp:positionV>
-            <wp:extent cx="5660390" cy="3324225"/>
+            <wp:extent cx="5660390" cy="3323590"/>
             <wp:effectExtent l="0" t="0" r="0" b="0"/>
             <wp:wrapTopAndBottom/>
             <wp:docPr id="3" name="Picture" descr=""/>
@@ -5156,7 +5116,7 @@
                   <pic:spPr bwMode="auto">
                     <a:xfrm>
                       <a:off x="0" y="0"/>
-                      <a:ext cx="5660390" cy="3324225"/>
+                      <a:ext cx="5660390" cy="3323590"/>
                     </a:xfrm>
                     <a:prstGeom prst="rect">
                       <a:avLst/>
@@ -5208,7 +5168,7 @@
       <w:r>
         <w:rPr/>
         <w:drawing>
-          <wp:anchor behindDoc="0" distT="0" distB="0" distL="0" distR="0" simplePos="0" locked="0" layoutInCell="1" allowOverlap="1" relativeHeight="6">
+          <wp:anchor behindDoc="0" distT="0" distB="0" distL="0" distR="0" simplePos="0" locked="0" layoutInCell="1" allowOverlap="1" relativeHeight="4">
             <wp:simplePos x="0" y="0"/>
             <wp:positionH relativeFrom="column">
               <wp:align>center</wp:align>
@@ -5216,7 +5176,7 @@
             <wp:positionV relativeFrom="paragraph">
               <wp:align>top</wp:align>
             </wp:positionV>
-            <wp:extent cx="3472180" cy="4057650"/>
+            <wp:extent cx="3471545" cy="4057650"/>
             <wp:effectExtent l="0" t="0" r="0" b="0"/>
             <wp:wrapTopAndBottom/>
             <wp:docPr id="4" name="Picture" descr=""/>
@@ -5241,7 +5201,7 @@
                   <pic:spPr bwMode="auto">
                     <a:xfrm>
                       <a:off x="0" y="0"/>
-                      <a:ext cx="3472180" cy="4057650"/>
+                      <a:ext cx="3471545" cy="4057650"/>
                     </a:xfrm>
                     <a:prstGeom prst="rect">
                       <a:avLst/>
@@ -5282,7 +5242,7 @@
       <w:r>
         <w:rPr/>
         <w:drawing>
-          <wp:anchor behindDoc="0" distT="0" distB="0" distL="0" distR="0" simplePos="0" locked="0" layoutInCell="1" allowOverlap="1" relativeHeight="7">
+          <wp:anchor behindDoc="0" distT="0" distB="0" distL="0" distR="0" simplePos="0" locked="0" layoutInCell="1" allowOverlap="1" relativeHeight="5">
             <wp:simplePos x="0" y="0"/>
             <wp:positionH relativeFrom="column">
               <wp:align>center</wp:align>
@@ -5602,78 +5562,33 @@
         <w:spacing w:before="0" w:after="0"/>
         <w:jc w:val="both"/>
         <w:rPr>
-          <w:color w:val="00B0F0"/>
-          <w:sz w:val="24"/>
-          <w:szCs w:val="24"/>
-        </w:rPr>
-      </w:pPr>
-      <w:r>
-        <w:rPr>
-          <w:color w:val="00B0F0"/>
-          <w:sz w:val="24"/>
-          <w:szCs w:val="24"/>
-        </w:rPr>
-        <w:t>&lt; Please explain the answer in your own words. The answers copied directly from tutorials/datasheet will not be considered for evaluation.</w:t>
-      </w:r>
-    </w:p>
-    <w:p>
-      <w:pPr>
-        <w:pStyle w:val="Normal"/>
-        <w:spacing w:before="0" w:after="0"/>
-        <w:jc w:val="both"/>
-        <w:rPr>
-          <w:color w:val="00B0F0"/>
-          <w:sz w:val="24"/>
-          <w:szCs w:val="24"/>
-        </w:rPr>
-      </w:pPr>
-      <w:r>
-        <w:rPr>
-          <w:color w:val="00B0F0"/>
-          <w:sz w:val="24"/>
-          <w:szCs w:val="24"/>
-        </w:rPr>
-        <w:t>Answer format: Text</w:t>
-      </w:r>
-    </w:p>
-    <w:p>
-      <w:pPr>
-        <w:pStyle w:val="Normal"/>
-        <w:spacing w:before="0" w:after="0"/>
-        <w:jc w:val="both"/>
-        <w:rPr>
-          <w:color w:val="00B0F0"/>
-          <w:sz w:val="24"/>
-          <w:szCs w:val="24"/>
-        </w:rPr>
-      </w:pPr>
-      <w:r>
-        <w:rPr>
-          <w:color w:val="00B0F0"/>
-          <w:sz w:val="24"/>
-          <w:szCs w:val="24"/>
-        </w:rPr>
-        <w:t>Word-limit: 100 words</w:t>
-      </w:r>
-    </w:p>
-    <w:p>
-      <w:pPr>
-        <w:pStyle w:val="Normal"/>
-        <w:spacing w:before="0" w:after="0"/>
-        <w:jc w:val="both"/>
-        <w:rPr>
-          <w:color w:val="00B0F0"/>
-          <w:sz w:val="24"/>
-          <w:szCs w:val="24"/>
-        </w:rPr>
-      </w:pPr>
-      <w:r>
-        <w:rPr>
-          <w:color w:val="00B0F0"/>
-          <w:sz w:val="24"/>
-          <w:szCs w:val="24"/>
-        </w:rPr>
-        <w:t>&gt;</w:t>
+          <w:color w:val="000000"/>
+          <w:sz w:val="24"/>
+          <w:szCs w:val="24"/>
+        </w:rPr>
+      </w:pPr>
+      <w:r>
+        <w:rPr>
+          <w:color w:val="000000"/>
+          <w:sz w:val="24"/>
+          <w:szCs w:val="24"/>
+        </w:rPr>
+        <w:t>The color sensor's output is a PWM wave where the width is directly proportional to the intensity of the light of the frequency selected using pins S3 and S2. Every wave has a frequency, i.e. the number of oscillations per second. The PWM wave also has a frequency, which is scaled down to 20% of its original frequency, using internal frequency dividers. We select this scale using pins S1 and S0. Our external input, which counts the pulses received by this PWM wave runs at a frequency below the PWM wave's full-scale frequency. Because of this, we might skip recording pulses because we aren't sampling  the wave often enough. To avoid this, we scale the PWM wave's frequency down to 20% so that our interrupt can sample the wave satisfactorily, and we receive an accurate pulse reading.</w:t>
+      </w:r>
+    </w:p>
+    <w:p>
+      <w:pPr>
+        <w:pStyle w:val="Normal"/>
+        <w:spacing w:before="0" w:after="0"/>
+        <w:jc w:val="both"/>
+        <w:rPr>
+          <w:color w:val="000000"/>
+        </w:rPr>
+      </w:pPr>
+      <w:r>
+        <w:rPr>
+          <w:color w:val="000000"/>
+        </w:rPr>
       </w:r>
     </w:p>
     <w:p>
@@ -7176,11 +7091,6 @@
           <w:rFonts w:ascii="Courier 10 Pitch" w:hAnsi="Courier 10 Pitch"/>
         </w:rPr>
         <w:t xml:space="preserve">    </w:t>
-      </w:r>
-      <w:r>
-        <w:rPr>
-          <w:rFonts w:ascii="Courier 10 Pitch" w:hAnsi="Courier 10 Pitch"/>
-        </w:rPr>
       </w:r>
     </w:p>
     <w:p>
@@ -8165,7 +8075,7 @@
       <w:r>
         <w:rPr/>
         <w:drawing>
-          <wp:anchor behindDoc="0" distT="0" distB="0" distL="0" distR="0" simplePos="0" locked="0" layoutInCell="1" allowOverlap="1" relativeHeight="1">
+          <wp:anchor behindDoc="0" distT="0" distB="0" distL="0" distR="0" simplePos="0" locked="0" layoutInCell="1" allowOverlap="1" relativeHeight="0">
             <wp:simplePos x="0" y="0"/>
             <wp:positionH relativeFrom="column">
               <wp:align>center</wp:align>
@@ -11409,8 +11319,7 @@
           <w:sz w:val="24"/>
           <w:szCs w:val="24"/>
         </w:rPr>
-        <w:t>Deliver Large Blue pizza to H4</w:t>
-        <w:t>:</w:t>
+        <w:t>Deliver Large Blue pizza to H4:</w:t>
       </w:r>
     </w:p>
     <w:p>
@@ -11716,8 +11625,7 @@
           <w:szCs w:val="24"/>
           <w:u w:val="single"/>
         </w:rPr>
-        <w:t>Cumulative tips received = 6</w:t>
-        <w:t xml:space="preserve"> (no tip for late delivery)</w:t>
+        <w:t>Cumulative tips received = 6 (no tip for late delivery)</w:t>
       </w:r>
     </w:p>
     <w:p>
@@ -12157,130 +12065,137 @@
         </w:rPr>
         <w:t>Q-1 Draw a flowchart illustrating the major functions that are used.</w:t>
         <w:tab/>
-        <w:t xml:space="preserve">                       (20)</w:t>
-      </w:r>
-    </w:p>
-    <w:p>
-      <w:pPr>
-        <w:pStyle w:val="Normal"/>
-        <w:spacing w:before="0" w:after="0"/>
-        <w:jc w:val="both"/>
-        <w:rPr>
-          <w:color w:val="00B0F0"/>
-          <w:sz w:val="24"/>
-          <w:szCs w:val="24"/>
-        </w:rPr>
-      </w:pPr>
-      <w:r>
-        <w:rPr>
-          <w:b/>
-          <w:sz w:val="24"/>
-          <w:szCs w:val="24"/>
-        </w:rPr>
-        <w:t xml:space="preserve"> </w:t>
-      </w:r>
-      <w:r>
-        <w:rPr>
-          <w:color w:val="00B0F0"/>
-          <w:sz w:val="24"/>
-          <w:szCs w:val="24"/>
-        </w:rPr>
-        <w:t>&lt;</w:t>
-      </w:r>
-    </w:p>
-    <w:p>
-      <w:pPr>
-        <w:pStyle w:val="Normal"/>
-        <w:spacing w:before="0" w:after="0"/>
-        <w:jc w:val="both"/>
-        <w:rPr>
-          <w:color w:val="00B0F0"/>
-          <w:sz w:val="24"/>
-          <w:szCs w:val="24"/>
-        </w:rPr>
-      </w:pPr>
-      <w:r>
-        <w:rPr>
-          <w:color w:val="00B0F0"/>
-          <w:sz w:val="24"/>
-          <w:szCs w:val="24"/>
-        </w:rPr>
-        <w:t xml:space="preserve">The flowchart should elaborate on every possible function that you will be using for completing the assigned theme. Example : lineFollowing(), colorDetection() etc. </w:t>
-      </w:r>
-    </w:p>
-    <w:p>
-      <w:pPr>
-        <w:pStyle w:val="Normal"/>
-        <w:spacing w:before="0" w:after="0"/>
-        <w:jc w:val="both"/>
-        <w:rPr>
-          <w:color w:val="00B0F0"/>
-          <w:sz w:val="24"/>
-          <w:szCs w:val="24"/>
-        </w:rPr>
-      </w:pPr>
-      <w:r>
-        <w:rPr>
-          <w:color w:val="00B0F0"/>
-          <w:sz w:val="24"/>
-          <w:szCs w:val="24"/>
-        </w:rPr>
-        <w:t xml:space="preserve">Follow the standard pictorial representation used to draw the flowchart. </w:t>
-      </w:r>
-    </w:p>
-    <w:p>
-      <w:pPr>
-        <w:pStyle w:val="Normal"/>
-        <w:spacing w:before="0" w:after="0"/>
-        <w:jc w:val="both"/>
-        <w:rPr>
-          <w:color w:val="00B0F0"/>
-          <w:sz w:val="24"/>
-          <w:szCs w:val="24"/>
-        </w:rPr>
-      </w:pPr>
-      <w:r>
-        <w:rPr>
-          <w:color w:val="00B0F0"/>
-          <w:sz w:val="24"/>
-          <w:szCs w:val="24"/>
-        </w:rPr>
-        <w:t>&gt;</w:t>
-      </w:r>
-    </w:p>
-    <w:p>
-      <w:pPr>
-        <w:pStyle w:val="Normal"/>
-        <w:spacing w:before="0" w:after="0"/>
-        <w:jc w:val="both"/>
-        <w:rPr/>
-      </w:pPr>
-      <w:r>
-        <w:rPr/>
-      </w:r>
-    </w:p>
-    <w:p>
-      <w:pPr>
-        <w:pStyle w:val="Normal"/>
-        <w:spacing w:before="0" w:after="0"/>
-        <w:jc w:val="both"/>
-        <w:rPr>
-          <w:b/>
-          <w:sz w:val="24"/>
-          <w:szCs w:val="24"/>
-        </w:rPr>
-      </w:pPr>
-      <w:r>
-        <w:rPr>
-          <w:b/>
-          <w:sz w:val="24"/>
-          <w:szCs w:val="24"/>
-        </w:rPr>
-        <w:t xml:space="preserve">Q-2 Draw a flowchart illustrating main function of your code. </w:t>
+        <w:t xml:space="preserve">                       </w:t>
         <w:tab/>
         <w:tab/>
         <w:tab/>
         <w:tab/>
+        <w:tab/>
+        <w:tab/>
+        <w:tab/>
+        <w:tab/>
+        <w:tab/>
+        <w:t>(20)</w:t>
+      </w:r>
+    </w:p>
+    <w:p>
+      <w:pPr>
+        <w:pStyle w:val="Normal"/>
+        <w:spacing w:before="0" w:after="0"/>
+        <w:jc w:val="both"/>
+        <w:rPr>
+          <w:color w:val="00B0F0"/>
+          <w:sz w:val="24"/>
+          <w:szCs w:val="24"/>
+        </w:rPr>
+      </w:pPr>
+      <w:r>
+        <w:rPr>
+          <w:b/>
+          <w:sz w:val="24"/>
+          <w:szCs w:val="24"/>
+        </w:rPr>
+        <w:t xml:space="preserve"> </w:t>
+      </w:r>
+      <w:r>
+        <w:rPr>
+          <w:color w:val="00B0F0"/>
+          <w:sz w:val="24"/>
+          <w:szCs w:val="24"/>
+        </w:rPr>
+        <w:t>&lt;</w:t>
+      </w:r>
+    </w:p>
+    <w:p>
+      <w:pPr>
+        <w:pStyle w:val="Normal"/>
+        <w:spacing w:before="0" w:after="0"/>
+        <w:jc w:val="both"/>
+        <w:rPr>
+          <w:color w:val="00B0F0"/>
+          <w:sz w:val="24"/>
+          <w:szCs w:val="24"/>
+        </w:rPr>
+      </w:pPr>
+      <w:r>
+        <w:rPr>
+          <w:color w:val="00B0F0"/>
+          <w:sz w:val="24"/>
+          <w:szCs w:val="24"/>
+        </w:rPr>
+        <w:t xml:space="preserve">The flowchart should elaborate on every possible function that you will be using for completing the assigned theme. Example : lineFollowing(), colorDetection() etc. </w:t>
+      </w:r>
+    </w:p>
+    <w:p>
+      <w:pPr>
+        <w:pStyle w:val="Normal"/>
+        <w:spacing w:before="0" w:after="0"/>
+        <w:jc w:val="both"/>
+        <w:rPr>
+          <w:color w:val="00B0F0"/>
+          <w:sz w:val="24"/>
+          <w:szCs w:val="24"/>
+        </w:rPr>
+      </w:pPr>
+      <w:r>
+        <w:rPr>
+          <w:color w:val="00B0F0"/>
+          <w:sz w:val="24"/>
+          <w:szCs w:val="24"/>
+        </w:rPr>
+        <w:t xml:space="preserve">Follow the standard pictorial representation used to draw the flowchart. </w:t>
+      </w:r>
+    </w:p>
+    <w:p>
+      <w:pPr>
+        <w:pStyle w:val="Normal"/>
+        <w:spacing w:before="0" w:after="0"/>
+        <w:jc w:val="both"/>
+        <w:rPr>
+          <w:color w:val="00B0F0"/>
+          <w:sz w:val="24"/>
+          <w:szCs w:val="24"/>
+        </w:rPr>
+      </w:pPr>
+      <w:r>
+        <w:rPr>
+          <w:color w:val="00B0F0"/>
+          <w:sz w:val="24"/>
+          <w:szCs w:val="24"/>
+        </w:rPr>
+        <w:t>&gt;</w:t>
+      </w:r>
+    </w:p>
+    <w:p>
+      <w:pPr>
+        <w:pStyle w:val="Normal"/>
+        <w:spacing w:before="0" w:after="0"/>
+        <w:jc w:val="both"/>
+        <w:rPr/>
+      </w:pPr>
+      <w:r>
+        <w:rPr/>
+      </w:r>
+    </w:p>
+    <w:p>
+      <w:pPr>
+        <w:pStyle w:val="Normal"/>
+        <w:spacing w:before="0" w:after="0"/>
+        <w:jc w:val="both"/>
+        <w:rPr>
+          <w:b/>
+          <w:sz w:val="24"/>
+          <w:szCs w:val="24"/>
+        </w:rPr>
+      </w:pPr>
+      <w:r>
+        <w:rPr>
+          <w:b/>
+          <w:sz w:val="24"/>
+          <w:szCs w:val="24"/>
+        </w:rPr>
+        <w:t xml:space="preserve">Q-2 Draw a flowchart illustrating main function of your code. </w:t>
+        <w:tab/>
         <w:t>(10)</w:t>
       </w:r>
     </w:p>
@@ -12290,78 +12205,314 @@
         <w:spacing w:before="0" w:after="0"/>
         <w:jc w:val="both"/>
         <w:rPr>
-          <w:color w:val="00B0F0"/>
-          <w:sz w:val="24"/>
-          <w:szCs w:val="24"/>
-        </w:rPr>
-      </w:pPr>
-      <w:r>
-        <w:rPr>
-          <w:color w:val="00B0F0"/>
-          <w:sz w:val="24"/>
-          <w:szCs w:val="24"/>
-        </w:rPr>
-        <w:t>&lt;</w:t>
-      </w:r>
-    </w:p>
-    <w:p>
-      <w:pPr>
-        <w:pStyle w:val="Normal"/>
-        <w:spacing w:before="0" w:after="0"/>
-        <w:jc w:val="both"/>
-        <w:rPr>
-          <w:color w:val="00B0F0"/>
-          <w:sz w:val="24"/>
-          <w:szCs w:val="24"/>
-        </w:rPr>
-      </w:pPr>
-      <w:r>
-        <w:rPr>
-          <w:color w:val="00B0F0"/>
-          <w:sz w:val="24"/>
-          <w:szCs w:val="24"/>
-        </w:rPr>
-        <w:t xml:space="preserve">The flowchart should explain how you will be using the functions defined in Q-1 in the main program for completing the theme assigned to you.  </w:t>
-      </w:r>
-    </w:p>
-    <w:p>
-      <w:pPr>
-        <w:pStyle w:val="Normal"/>
-        <w:spacing w:before="0" w:after="0"/>
-        <w:jc w:val="both"/>
-        <w:rPr>
-          <w:color w:val="00B0F0"/>
-          <w:sz w:val="24"/>
-          <w:szCs w:val="24"/>
-        </w:rPr>
-      </w:pPr>
-      <w:r>
-        <w:rPr>
-          <w:color w:val="00B0F0"/>
-          <w:sz w:val="24"/>
-          <w:szCs w:val="24"/>
-        </w:rPr>
-        <w:t xml:space="preserve">Follow the standard pictorial representation used to draw the flowchart. </w:t>
-      </w:r>
-    </w:p>
-    <w:p>
-      <w:pPr>
-        <w:pStyle w:val="Normal"/>
-        <w:spacing w:before="0" w:after="0"/>
-        <w:jc w:val="both"/>
-        <w:rPr>
-          <w:color w:val="00B0F0"/>
-          <w:sz w:val="24"/>
-          <w:szCs w:val="24"/>
-        </w:rPr>
-      </w:pPr>
-      <w:r>
-        <w:rPr>
-          <w:color w:val="00B0F0"/>
-          <w:sz w:val="24"/>
-          <w:szCs w:val="24"/>
-        </w:rPr>
-        <w:t>&gt;</w:t>
+          <w:b w:val="false"/>
+          <w:bCs w:val="false"/>
+          <w:color w:val="000000"/>
+          <w:sz w:val="24"/>
+          <w:szCs w:val="24"/>
+        </w:rPr>
+      </w:pPr>
+      <w:r>
+        <w:rPr>
+          <w:b/>
+          <w:bCs/>
+          <w:color w:val="000000"/>
+          <w:sz w:val="24"/>
+          <w:szCs w:val="24"/>
+        </w:rPr>
+        <w:t>init_devices()</w:t>
+      </w:r>
+      <w:r>
+        <w:rPr>
+          <w:b w:val="false"/>
+          <w:bCs w:val="false"/>
+          <w:color w:val="000000"/>
+          <w:sz w:val="24"/>
+          <w:szCs w:val="24"/>
+        </w:rPr>
+        <w:t>: Initialize all the ports required by every module as output or input pins, as appropriate.</w:t>
+      </w:r>
+    </w:p>
+    <w:p>
+      <w:pPr>
+        <w:pStyle w:val="Normal"/>
+        <w:spacing w:before="0" w:after="0"/>
+        <w:jc w:val="both"/>
+        <w:rPr>
+          <w:b w:val="false"/>
+          <w:bCs w:val="false"/>
+          <w:color w:val="000000"/>
+          <w:sz w:val="24"/>
+          <w:szCs w:val="24"/>
+        </w:rPr>
+      </w:pPr>
+      <w:r>
+        <w:rPr>
+          <w:b/>
+          <w:bCs/>
+          <w:color w:val="000000"/>
+          <w:sz w:val="24"/>
+          <w:szCs w:val="24"/>
+        </w:rPr>
+        <w:t>setup_interrupts()</w:t>
+      </w:r>
+      <w:r>
+        <w:rPr>
+          <w:b w:val="false"/>
+          <w:bCs w:val="false"/>
+          <w:color w:val="000000"/>
+          <w:sz w:val="24"/>
+          <w:szCs w:val="24"/>
+        </w:rPr>
+        <w:t>: Function which initializes interrupts to run every 1 second. The interrupts call a function to run the background timer (which counts how much time has elapsed) and a function to analyze the order timeline given the details we have currently.</w:t>
+      </w:r>
+    </w:p>
+    <w:p>
+      <w:pPr>
+        <w:pStyle w:val="Normal"/>
+        <w:spacing w:before="0" w:after="0"/>
+        <w:jc w:val="both"/>
+        <w:rPr>
+          <w:b w:val="false"/>
+          <w:bCs w:val="false"/>
+          <w:color w:val="000000"/>
+          <w:sz w:val="24"/>
+          <w:szCs w:val="24"/>
+        </w:rPr>
+      </w:pPr>
+      <w:r>
+        <w:rPr>
+          <w:b/>
+          <w:bCs/>
+          <w:color w:val="000000"/>
+          <w:sz w:val="24"/>
+          <w:szCs w:val="24"/>
+        </w:rPr>
+        <w:t>int pizzas_remaining</w:t>
+      </w:r>
+      <w:r>
+        <w:rPr>
+          <w:b w:val="false"/>
+          <w:bCs w:val="false"/>
+          <w:color w:val="000000"/>
+          <w:sz w:val="24"/>
+          <w:szCs w:val="24"/>
+        </w:rPr>
+        <w:t>: initialize global variable</w:t>
+      </w:r>
+    </w:p>
+    <w:p>
+      <w:pPr>
+        <w:pStyle w:val="Normal"/>
+        <w:spacing w:before="0" w:after="0"/>
+        <w:jc w:val="both"/>
+        <w:rPr>
+          <w:b w:val="false"/>
+          <w:bCs w:val="false"/>
+          <w:color w:val="000000"/>
+          <w:sz w:val="24"/>
+          <w:szCs w:val="24"/>
+        </w:rPr>
+      </w:pPr>
+      <w:r>
+        <w:rPr>
+          <w:b/>
+          <w:bCs/>
+          <w:color w:val="000000"/>
+          <w:sz w:val="24"/>
+          <w:szCs w:val="24"/>
+        </w:rPr>
+        <w:t>read_timeline()</w:t>
+      </w:r>
+      <w:r>
+        <w:rPr>
+          <w:b w:val="false"/>
+          <w:bCs w:val="false"/>
+          <w:color w:val="000000"/>
+          <w:sz w:val="24"/>
+          <w:szCs w:val="24"/>
+        </w:rPr>
+        <w:t>: Read the timeline in, and update appropriate variables like pizzas_remaining.</w:t>
+      </w:r>
+    </w:p>
+    <w:p>
+      <w:pPr>
+        <w:pStyle w:val="Normal"/>
+        <w:spacing w:before="0" w:after="0"/>
+        <w:jc w:val="both"/>
+        <w:rPr>
+          <w:b w:val="false"/>
+          <w:bCs w:val="false"/>
+          <w:color w:val="000000"/>
+          <w:sz w:val="24"/>
+          <w:szCs w:val="24"/>
+        </w:rPr>
+      </w:pPr>
+      <w:r>
+        <w:rPr>
+          <w:b/>
+          <w:bCs/>
+          <w:color w:val="000000"/>
+          <w:sz w:val="24"/>
+          <w:szCs w:val="24"/>
+        </w:rPr>
+        <w:t>find_pizza(current_pizza)</w:t>
+      </w:r>
+      <w:r>
+        <w:rPr>
+          <w:b w:val="false"/>
+          <w:bCs w:val="false"/>
+          <w:color w:val="000000"/>
+          <w:sz w:val="24"/>
+          <w:szCs w:val="24"/>
+        </w:rPr>
+        <w:t>: Function which finds a pizza by moving the bot to the pizza pick-up points and uses the sharp sensor and colour sensor to identify pizzas. Upon finding the correct pizza, this function will also glow the appropriate color on the RGB LED, and save the pizza's location internally. (current_pizza is a global variable which is set in the “analyze_timeline()” function which runs in an interrupt.</w:t>
+      </w:r>
+    </w:p>
+    <w:p>
+      <w:pPr>
+        <w:pStyle w:val="Normal"/>
+        <w:spacing w:before="0" w:after="0"/>
+        <w:jc w:val="both"/>
+        <w:rPr>
+          <w:b w:val="false"/>
+          <w:bCs w:val="false"/>
+          <w:color w:val="000000"/>
+          <w:sz w:val="24"/>
+          <w:szCs w:val="24"/>
+        </w:rPr>
+      </w:pPr>
+      <w:r>
+        <w:rPr>
+          <w:b w:val="false"/>
+          <w:bCs w:val="false"/>
+          <w:color w:val="000000"/>
+          <w:sz w:val="24"/>
+          <w:szCs w:val="24"/>
+        </w:rPr>
+        <w:t>If the pizza wasn't found, it beeps the buzzer twice.</w:t>
+      </w:r>
+    </w:p>
+    <w:p>
+      <w:pPr>
+        <w:pStyle w:val="Normal"/>
+        <w:pageBreakBefore/>
+        <w:spacing w:before="0" w:after="0"/>
+        <w:jc w:val="both"/>
+        <w:rPr>
+          <w:b w:val="false"/>
+          <w:bCs w:val="false"/>
+          <w:color w:val="000000"/>
+        </w:rPr>
+      </w:pPr>
+      <w:r>
+        <w:rPr>
+          <w:b w:val="false"/>
+          <w:bCs w:val="false"/>
+          <w:color w:val="000000"/>
+        </w:rPr>
+      </w:r>
+    </w:p>
+    <w:p>
+      <w:pPr>
+        <w:pStyle w:val="Normal"/>
+        <w:spacing w:before="0" w:after="0"/>
+        <w:jc w:val="both"/>
+        <w:rPr>
+          <w:b w:val="false"/>
+          <w:bCs w:val="false"/>
+          <w:color w:val="000000"/>
+          <w:sz w:val="24"/>
+          <w:szCs w:val="24"/>
+        </w:rPr>
+      </w:pPr>
+      <w:r>
+        <w:rPr>
+          <w:b/>
+          <w:bCs/>
+          <w:color w:val="000000"/>
+          <w:sz w:val="24"/>
+          <w:szCs w:val="24"/>
+        </w:rPr>
+        <w:t>deliver_to(current_target)</w:t>
+      </w:r>
+      <w:r>
+        <w:rPr>
+          <w:b w:val="false"/>
+          <w:bCs w:val="false"/>
+          <w:color w:val="000000"/>
+          <w:sz w:val="24"/>
+          <w:szCs w:val="24"/>
+        </w:rPr>
+        <w:t>: This function will pick up the pizza using either the front or back arm, move to the delivery spot, and drop the pizza in the deposition zone. Also, freeze the timer for 5s.</w:t>
+      </w:r>
+    </w:p>
+    <w:p>
+      <w:pPr>
+        <w:pStyle w:val="Normal"/>
+        <w:spacing w:before="0" w:after="0"/>
+        <w:jc w:val="both"/>
+        <w:rPr>
+          <w:b w:val="false"/>
+          <w:bCs w:val="false"/>
+          <w:color w:val="000000"/>
+          <w:sz w:val="24"/>
+          <w:szCs w:val="24"/>
+        </w:rPr>
+      </w:pPr>
+      <w:r>
+        <w:rPr>
+          <w:b/>
+          <w:bCs/>
+          <w:color w:val="000000"/>
+          <w:sz w:val="24"/>
+          <w:szCs w:val="24"/>
+        </w:rPr>
+        <w:t>buzzer_beep(int X)</w:t>
+      </w:r>
+      <w:r>
+        <w:rPr>
+          <w:b w:val="false"/>
+          <w:bCs w:val="false"/>
+          <w:color w:val="000000"/>
+          <w:sz w:val="24"/>
+          <w:szCs w:val="24"/>
+        </w:rPr>
+        <w:t>: Functions that turns the buzzer on for X ms and off for X ms. This lets us beep the buzzer for 5s at the end.</w:t>
+      </w:r>
+    </w:p>
+    <w:p>
+      <w:pPr>
+        <w:pStyle w:val="Normal"/>
+        <w:spacing w:before="0" w:after="0"/>
+        <w:jc w:val="both"/>
+        <w:rPr>
+          <w:b w:val="false"/>
+          <w:bCs w:val="false"/>
+          <w:color w:val="000000"/>
+          <w:sz w:val="24"/>
+          <w:szCs w:val="24"/>
+        </w:rPr>
+      </w:pPr>
+      <w:r>
+        <w:rPr>
+          <w:b/>
+          <w:bCs/>
+          <w:color w:val="000000"/>
+          <w:sz w:val="24"/>
+          <w:szCs w:val="24"/>
+        </w:rPr>
+        <w:t>stop_timer()</w:t>
+      </w:r>
+      <w:r>
+        <w:rPr>
+          <w:b w:val="false"/>
+          <w:bCs w:val="false"/>
+          <w:color w:val="000000"/>
+          <w:sz w:val="24"/>
+          <w:szCs w:val="24"/>
+        </w:rPr>
+        <w:t>: Freeze the timer display indefinitely.</w:t>
       </w:r>
     </w:p>
     <w:p>
@@ -12373,64 +12524,62 @@
       </w:pPr>
       <w:r>
         <w:rPr/>
-      </w:r>
-    </w:p>
-    <w:p>
-      <w:pPr>
-        <w:pStyle w:val="Normal"/>
-        <w:spacing w:before="0" w:after="0"/>
-        <w:jc w:val="both"/>
-        <w:rPr/>
-      </w:pPr>
-      <w:r>
-        <w:rPr/>
-      </w:r>
-    </w:p>
-    <w:p>
-      <w:pPr>
-        <w:pStyle w:val="Normal"/>
-        <w:spacing w:before="0" w:after="0"/>
-        <w:jc w:val="both"/>
-        <w:rPr/>
-      </w:pPr>
-      <w:r>
-        <w:rPr/>
-      </w:r>
-    </w:p>
-    <w:p>
-      <w:pPr>
-        <w:pStyle w:val="Normal"/>
-        <w:spacing w:before="0" w:after="0"/>
-        <w:jc w:val="both"/>
-        <w:rPr/>
-      </w:pPr>
-      <w:r>
-        <w:rPr/>
-      </w:r>
-    </w:p>
-    <w:p>
-      <w:pPr>
-        <w:pStyle w:val="Normal"/>
-        <w:spacing w:before="0" w:after="0"/>
-        <w:jc w:val="both"/>
-        <w:rPr/>
-      </w:pPr>
-      <w:r>
-        <w:rPr/>
-      </w:r>
-    </w:p>
-    <w:p>
-      <w:pPr>
-        <w:pStyle w:val="Normal"/>
-        <w:spacing w:before="0" w:after="0"/>
-        <w:rPr/>
-      </w:pPr>
-      <w:r>
-        <w:rPr/>
+        <w:drawing>
+          <wp:anchor behindDoc="0" distT="0" distB="0" distL="0" distR="0" simplePos="0" locked="0" layoutInCell="1" allowOverlap="1" relativeHeight="9">
+            <wp:simplePos x="0" y="0"/>
+            <wp:positionH relativeFrom="column">
+              <wp:align>center</wp:align>
+            </wp:positionH>
+            <wp:positionV relativeFrom="paragraph">
+              <wp:align>top</wp:align>
+            </wp:positionV>
+            <wp:extent cx="2602865" cy="10058400"/>
+            <wp:effectExtent l="0" t="0" r="0" b="0"/>
+            <wp:wrapTopAndBottom/>
+            <wp:docPr id="9" name="Picture" descr=""/>
+            <wp:cNvGraphicFramePr>
+              <a:graphicFrameLocks xmlns:a="http://schemas.openxmlformats.org/drawingml/2006/main" noChangeAspect="1"/>
+            </wp:cNvGraphicFramePr>
+            <a:graphic xmlns:a="http://schemas.openxmlformats.org/drawingml/2006/main">
+              <a:graphicData uri="http://schemas.openxmlformats.org/drawingml/2006/picture">
+                <pic:pic xmlns:pic="http://schemas.openxmlformats.org/drawingml/2006/picture">
+                  <pic:nvPicPr>
+                    <pic:cNvPr id="9" name="Picture" descr=""/>
+                    <pic:cNvPicPr>
+                      <a:picLocks noChangeAspect="1" noChangeArrowheads="1"/>
+                    </pic:cNvPicPr>
+                  </pic:nvPicPr>
+                  <pic:blipFill>
+                    <a:blip r:embed="rId12"/>
+                    <a:stretch>
+                      <a:fillRect/>
+                    </a:stretch>
+                  </pic:blipFill>
+                  <pic:spPr bwMode="auto">
+                    <a:xfrm>
+                      <a:off x="0" y="0"/>
+                      <a:ext cx="2602865" cy="10058400"/>
+                    </a:xfrm>
+                    <a:prstGeom prst="rect">
+                      <a:avLst/>
+                    </a:prstGeom>
+                    <a:noFill/>
+                    <a:ln w="9525">
+                      <a:noFill/>
+                      <a:miter lim="800000"/>
+                      <a:headEnd/>
+                      <a:tailEnd/>
+                    </a:ln>
+                  </pic:spPr>
+                </pic:pic>
+              </a:graphicData>
+            </a:graphic>
+          </wp:anchor>
+        </w:drawing>
       </w:r>
     </w:p>
     <w:sectPr>
-      <w:footerReference w:type="default" r:id="rId12"/>
+      <w:footerReference w:type="default" r:id="rId13"/>
       <w:type w:val="nextPage"/>
       <w:pgSz w:w="12240" w:h="15840"/>
       <w:pgMar w:left="1440" w:right="1440" w:header="0" w:top="1440" w:footer="720" w:bottom="1440" w:gutter="0"/>
@@ -12463,7 +12612,7 @@
       <w:fldChar w:fldCharType="separate"/>
     </w:r>
     <w:r>
-      <w:t>21</w:t>
+      <w:t>22</w:t>
     </w:r>
     <w:r>
       <w:fldChar w:fldCharType="end"/>
@@ -13762,6 +13911,45 @@
   </w:style>
   <w:style w:type="character" w:styleId="ListLabel9">
     <w:name w:val="ListLabel 9"/>
+    <w:rPr>
+      <w:rFonts w:cs="OpenSymbol"/>
+    </w:rPr>
+  </w:style>
+  <w:style w:type="character" w:styleId="ListLabel10">
+    <w:name w:val="ListLabel 10"/>
+    <w:rPr>
+      <w:position w:val="0"/>
+      <w:sz w:val="22"/>
+      <w:sz w:val="22"/>
+      <w:vertAlign w:val="baseline"/>
+    </w:rPr>
+  </w:style>
+  <w:style w:type="character" w:styleId="ListLabel11">
+    <w:name w:val="ListLabel 11"/>
+    <w:rPr>
+      <w:u w:val="none"/>
+    </w:rPr>
+  </w:style>
+  <w:style w:type="character" w:styleId="ListLabel12">
+    <w:name w:val="ListLabel 12"/>
+    <w:rPr>
+      <w:rFonts w:cs="Symbol"/>
+    </w:rPr>
+  </w:style>
+  <w:style w:type="character" w:styleId="ListLabel13">
+    <w:name w:val="ListLabel 13"/>
+    <w:rPr>
+      <w:rFonts w:cs="Courier New"/>
+    </w:rPr>
+  </w:style>
+  <w:style w:type="character" w:styleId="ListLabel14">
+    <w:name w:val="ListLabel 14"/>
+    <w:rPr>
+      <w:rFonts w:cs="Wingdings"/>
+    </w:rPr>
+  </w:style>
+  <w:style w:type="character" w:styleId="ListLabel15">
+    <w:name w:val="ListLabel 15"/>
     <w:rPr>
       <w:rFonts w:cs="OpenSymbol"/>
     </w:rPr>

</xml_diff>

<commit_message>
Organization and updated document with link to images
</commit_message>
<xml_diff>
--- a/resources/task2/pd_task2-answers.docx
+++ b/resources/task2/pd_task2-answers.docx
@@ -135,7 +135,7 @@
     <w:tbl>
       <w:tblPr>
         <w:jc w:val="left"/>
-        <w:tblInd w:w="-124" w:type="dxa"/>
+        <w:tblInd w:w="-129" w:type="dxa"/>
         <w:tblBorders>
           <w:top w:val="single" w:sz="4" w:space="0" w:color="000001"/>
           <w:left w:val="single" w:sz="4" w:space="0" w:color="000001"/>
@@ -146,14 +146,14 @@
         </w:tblBorders>
         <w:tblCellMar>
           <w:top w:w="0" w:type="dxa"/>
-          <w:left w:w="93" w:type="dxa"/>
+          <w:left w:w="88" w:type="dxa"/>
           <w:bottom w:w="0" w:type="dxa"/>
           <w:right w:w="108" w:type="dxa"/>
         </w:tblCellMar>
       </w:tblPr>
       <w:tblGrid>
         <w:gridCol w:w="4786"/>
-        <w:gridCol w:w="4786"/>
+        <w:gridCol w:w="4785"/>
       </w:tblGrid>
       <w:tr>
         <w:trPr>
@@ -172,7 +172,7 @@
             </w:tcBorders>
             <w:shd w:fill="FFFFFF" w:val="clear"/>
             <w:tcMar>
-              <w:left w:w="93" w:type="dxa"/>
+              <w:left w:w="88" w:type="dxa"/>
             </w:tcMar>
           </w:tcPr>
           <w:p>
@@ -197,7 +197,7 @@
         </w:tc>
         <w:tc>
           <w:tcPr>
-            <w:tcW w:w="4786" w:type="dxa"/>
+            <w:tcW w:w="4785" w:type="dxa"/>
             <w:tcBorders>
               <w:top w:val="single" w:sz="4" w:space="0" w:color="000001"/>
               <w:left w:val="single" w:sz="4" w:space="0" w:color="000001"/>
@@ -208,7 +208,7 @@
             </w:tcBorders>
             <w:shd w:fill="FFFFFF" w:val="clear"/>
             <w:tcMar>
-              <w:left w:w="93" w:type="dxa"/>
+              <w:left w:w="88" w:type="dxa"/>
             </w:tcMar>
           </w:tcPr>
           <w:p>
@@ -241,7 +241,7 @@
             </w:tcBorders>
             <w:shd w:fill="FFFFFF" w:val="clear"/>
             <w:tcMar>
-              <w:left w:w="93" w:type="dxa"/>
+              <w:left w:w="88" w:type="dxa"/>
             </w:tcMar>
           </w:tcPr>
           <w:p>
@@ -266,7 +266,7 @@
         </w:tc>
         <w:tc>
           <w:tcPr>
-            <w:tcW w:w="4786" w:type="dxa"/>
+            <w:tcW w:w="4785" w:type="dxa"/>
             <w:tcBorders>
               <w:top w:val="single" w:sz="4" w:space="0" w:color="000001"/>
               <w:left w:val="single" w:sz="4" w:space="0" w:color="000001"/>
@@ -277,7 +277,7 @@
             </w:tcBorders>
             <w:shd w:fill="FFFFFF" w:val="clear"/>
             <w:tcMar>
-              <w:left w:w="93" w:type="dxa"/>
+              <w:left w:w="88" w:type="dxa"/>
             </w:tcMar>
           </w:tcPr>
           <w:p>
@@ -310,7 +310,7 @@
             </w:tcBorders>
             <w:shd w:fill="FFFFFF" w:val="clear"/>
             <w:tcMar>
-              <w:left w:w="93" w:type="dxa"/>
+              <w:left w:w="88" w:type="dxa"/>
             </w:tcMar>
           </w:tcPr>
           <w:p>
@@ -335,7 +335,7 @@
         </w:tc>
         <w:tc>
           <w:tcPr>
-            <w:tcW w:w="4786" w:type="dxa"/>
+            <w:tcW w:w="4785" w:type="dxa"/>
             <w:tcBorders>
               <w:top w:val="single" w:sz="4" w:space="0" w:color="000001"/>
               <w:left w:val="single" w:sz="4" w:space="0" w:color="000001"/>
@@ -346,7 +346,7 @@
             </w:tcBorders>
             <w:shd w:fill="FFFFFF" w:val="clear"/>
             <w:tcMar>
-              <w:left w:w="93" w:type="dxa"/>
+              <w:left w:w="88" w:type="dxa"/>
             </w:tcMar>
           </w:tcPr>
           <w:p>
@@ -383,7 +383,7 @@
             </w:tcBorders>
             <w:shd w:fill="FFFFFF" w:val="clear"/>
             <w:tcMar>
-              <w:left w:w="93" w:type="dxa"/>
+              <w:left w:w="88" w:type="dxa"/>
             </w:tcMar>
           </w:tcPr>
           <w:p>
@@ -408,7 +408,7 @@
         </w:tc>
         <w:tc>
           <w:tcPr>
-            <w:tcW w:w="4786" w:type="dxa"/>
+            <w:tcW w:w="4785" w:type="dxa"/>
             <w:tcBorders>
               <w:top w:val="single" w:sz="4" w:space="0" w:color="000001"/>
               <w:left w:val="single" w:sz="4" w:space="0" w:color="000001"/>
@@ -419,7 +419,7 @@
             </w:tcBorders>
             <w:shd w:fill="FFFFFF" w:val="clear"/>
             <w:tcMar>
-              <w:left w:w="93" w:type="dxa"/>
+              <w:left w:w="88" w:type="dxa"/>
             </w:tcMar>
           </w:tcPr>
           <w:p>
@@ -450,6 +450,23 @@
       <w:pPr>
         <w:pStyle w:val="Normal"/>
         <w:spacing w:before="0" w:after="0"/>
+        <w:rPr>
+          <w:rStyle w:val="InternetLink"/>
+        </w:rPr>
+      </w:pPr>
+      <w:hyperlink r:id="rId3">
+        <w:r>
+          <w:rPr>
+            <w:rStyle w:val="InternetLink"/>
+          </w:rPr>
+          <w:t>All images required in this document are available on Google Drive in case they aren't visible in the document.</w:t>
+        </w:r>
+      </w:hyperlink>
+    </w:p>
+    <w:p>
+      <w:pPr>
+        <w:pStyle w:val="Normal"/>
+        <w:spacing w:before="0" w:after="0"/>
         <w:rPr/>
       </w:pPr>
       <w:r>
@@ -509,18 +526,41 @@
       </w:pPr>
       <w:r>
         <w:rPr/>
+      </w:r>
+    </w:p>
+    <w:p>
+      <w:pPr>
+        <w:pStyle w:val="Normal"/>
+        <w:spacing w:before="0" w:after="0"/>
+        <w:rPr>
+          <w:b/>
+          <w:color w:val="C0504D"/>
+          <w:sz w:val="32"/>
+          <w:szCs w:val="32"/>
+          <w:u w:val="single"/>
+        </w:rPr>
+      </w:pPr>
+      <w:r>
+        <w:rPr>
+          <w:b/>
+          <w:color w:val="C0504D"/>
+          <w:sz w:val="32"/>
+          <w:szCs w:val="32"/>
+          <w:u w:val="single"/>
+        </w:rPr>
+        <w:t xml:space="preserve"> </w:t>
         <w:drawing>
-          <wp:anchor behindDoc="0" distT="0" distB="0" distL="0" distR="0" simplePos="0" locked="0" layoutInCell="1" allowOverlap="1" relativeHeight="1">
+          <wp:anchor behindDoc="0" distT="0" distB="0" distL="0" distR="0" simplePos="0" locked="0" layoutInCell="1" allowOverlap="1" relativeHeight="16">
             <wp:simplePos x="0" y="0"/>
             <wp:positionH relativeFrom="column">
-              <wp:posOffset>-22860</wp:posOffset>
+              <wp:posOffset>620395</wp:posOffset>
             </wp:positionH>
             <wp:positionV relativeFrom="paragraph">
-              <wp:posOffset>0</wp:posOffset>
+              <wp:posOffset>50800</wp:posOffset>
             </wp:positionV>
-            <wp:extent cx="5697855" cy="3907155"/>
+            <wp:extent cx="4795520" cy="3237865"/>
             <wp:effectExtent l="0" t="0" r="0" b="0"/>
-            <wp:wrapSquare wrapText="largest"/>
+            <wp:wrapTopAndBottom/>
             <wp:docPr id="1" name="Picture" descr=""/>
             <wp:cNvGraphicFramePr>
               <a:graphicFrameLocks xmlns:a="http://schemas.openxmlformats.org/drawingml/2006/main" noChangeAspect="1"/>
@@ -535,7 +575,7 @@
                     </pic:cNvPicPr>
                   </pic:nvPicPr>
                   <pic:blipFill>
-                    <a:blip r:embed="rId3"/>
+                    <a:blip r:embed="rId4"/>
                     <a:stretch>
                       <a:fillRect/>
                     </a:stretch>
@@ -543,7 +583,7 @@
                   <pic:spPr bwMode="auto">
                     <a:xfrm>
                       <a:off x="0" y="0"/>
-                      <a:ext cx="5697855" cy="3907155"/>
+                      <a:ext cx="4795520" cy="3237865"/>
                     </a:xfrm>
                     <a:prstGeom prst="rect">
                       <a:avLst/>
@@ -566,29 +606,7 @@
     <w:p>
       <w:pPr>
         <w:pStyle w:val="Normal"/>
-        <w:spacing w:before="0" w:after="0"/>
-        <w:rPr>
-          <w:b/>
-          <w:color w:val="C0504D"/>
-          <w:sz w:val="32"/>
-          <w:szCs w:val="32"/>
-          <w:u w:val="single"/>
-        </w:rPr>
-      </w:pPr>
-      <w:r>
-        <w:rPr>
-          <w:b/>
-          <w:color w:val="C0504D"/>
-          <w:sz w:val="32"/>
-          <w:szCs w:val="32"/>
-          <w:u w:val="single"/>
-        </w:rPr>
-        <w:t xml:space="preserve"> </w:t>
-      </w:r>
-    </w:p>
-    <w:p>
-      <w:pPr>
-        <w:pStyle w:val="Normal"/>
+        <w:pageBreakBefore/>
         <w:spacing w:before="0" w:after="0"/>
         <w:rPr>
           <w:b/>
@@ -729,7 +747,7 @@
           <w:szCs w:val="24"/>
         </w:rPr>
       </w:pPr>
-      <w:hyperlink r:id="rId4">
+      <w:hyperlink r:id="rId5">
         <w:r>
           <w:rPr>
             <w:rStyle w:val="InternetLink"/>
@@ -1327,6 +1345,48 @@
           <w:sz w:val="20"/>
           <w:szCs w:val="20"/>
         </w:rPr>
+      </w:r>
+    </w:p>
+    <w:p>
+      <w:pPr>
+        <w:pStyle w:val="Normal"/>
+        <w:spacing w:before="0" w:after="0"/>
+        <w:jc w:val="both"/>
+        <w:rPr>
+          <w:rFonts w:ascii="Courier 10 Pitch" w:hAnsi="Courier 10 Pitch"/>
+          <w:color w:val="000000"/>
+          <w:sz w:val="20"/>
+          <w:szCs w:val="20"/>
+        </w:rPr>
+      </w:pPr>
+      <w:r>
+        <w:rPr>
+          <w:rFonts w:ascii="Courier 10 Pitch" w:hAnsi="Courier 10 Pitch"/>
+          <w:color w:val="000000"/>
+          <w:sz w:val="20"/>
+          <w:szCs w:val="20"/>
+        </w:rPr>
+      </w:r>
+    </w:p>
+    <w:p>
+      <w:pPr>
+        <w:pStyle w:val="Normal"/>
+        <w:spacing w:before="0" w:after="0"/>
+        <w:jc w:val="both"/>
+        <w:rPr>
+          <w:rFonts w:ascii="Courier 10 Pitch" w:hAnsi="Courier 10 Pitch"/>
+          <w:color w:val="000000"/>
+          <w:sz w:val="20"/>
+          <w:szCs w:val="20"/>
+        </w:rPr>
+      </w:pPr>
+      <w:r>
+        <w:rPr>
+          <w:rFonts w:ascii="Courier 10 Pitch" w:hAnsi="Courier 10 Pitch"/>
+          <w:color w:val="000000"/>
+          <w:sz w:val="20"/>
+          <w:szCs w:val="20"/>
+        </w:rPr>
         <w:t>void seven_init_devices() {</w:t>
       </w:r>
     </w:p>
@@ -2182,27 +2242,6 @@
           <w:sz w:val="20"/>
           <w:szCs w:val="20"/>
         </w:rPr>
-      </w:r>
-    </w:p>
-    <w:p>
-      <w:pPr>
-        <w:pStyle w:val="Normal"/>
-        <w:spacing w:before="0" w:after="0"/>
-        <w:jc w:val="both"/>
-        <w:rPr>
-          <w:rFonts w:ascii="Courier 10 Pitch" w:hAnsi="Courier 10 Pitch"/>
-          <w:color w:val="000000"/>
-          <w:sz w:val="20"/>
-          <w:szCs w:val="20"/>
-        </w:rPr>
-      </w:pPr>
-      <w:r>
-        <w:rPr>
-          <w:rFonts w:ascii="Courier 10 Pitch" w:hAnsi="Courier 10 Pitch"/>
-          <w:color w:val="000000"/>
-          <w:sz w:val="20"/>
-          <w:szCs w:val="20"/>
-        </w:rPr>
         <w:t xml:space="preserve">    </w:t>
       </w:r>
       <w:r>
@@ -2275,27 +2314,6 @@
           <w:szCs w:val="20"/>
         </w:rPr>
         <w:t>PORTD = PORTD | select_value;</w:t>
-      </w:r>
-    </w:p>
-    <w:p>
-      <w:pPr>
-        <w:pStyle w:val="Normal"/>
-        <w:spacing w:before="0" w:after="0"/>
-        <w:jc w:val="both"/>
-        <w:rPr>
-          <w:rFonts w:ascii="Courier 10 Pitch" w:hAnsi="Courier 10 Pitch"/>
-          <w:color w:val="000000"/>
-          <w:sz w:val="20"/>
-          <w:szCs w:val="20"/>
-        </w:rPr>
-      </w:pPr>
-      <w:r>
-        <w:rPr>
-          <w:rFonts w:ascii="Courier 10 Pitch" w:hAnsi="Courier 10 Pitch"/>
-          <w:color w:val="000000"/>
-          <w:sz w:val="20"/>
-          <w:szCs w:val="20"/>
-        </w:rPr>
       </w:r>
     </w:p>
     <w:p>
@@ -4458,14 +4476,9 @@
           <w:sz w:val="24"/>
           <w:szCs w:val="24"/>
         </w:rPr>
-        <w:t xml:space="preserve"> approximately 8cm away from the edge of the left side of the bot.</w:t>
-      </w:r>
-    </w:p>
-    <w:p>
-      <w:pPr>
-        <w:pStyle w:val="Normal"/>
-        <w:spacing w:before="0" w:after="0"/>
-        <w:jc w:val="both"/>
+        <w:t xml:space="preserve"> approximately 8cm away from the edge of the left side of the bot, </w:t>
+      </w:r>
+      <w:r>
         <w:rPr>
           <w:b w:val="false"/>
           <w:bCs w:val="false"/>
@@ -4473,8 +4486,14 @@
           <w:sz w:val="24"/>
           <w:szCs w:val="24"/>
         </w:rPr>
-      </w:pPr>
-      <w:r>
+        <w:t>no more than approximately 4cm off the ground (in order to detect the colour of small pizzas too).</w:t>
+      </w:r>
+    </w:p>
+    <w:p>
+      <w:pPr>
+        <w:pStyle w:val="Normal"/>
+        <w:spacing w:before="0" w:after="0"/>
+        <w:jc w:val="both"/>
         <w:rPr>
           <w:b w:val="false"/>
           <w:bCs w:val="false"/>
@@ -4482,6 +4501,15 @@
           <w:sz w:val="24"/>
           <w:szCs w:val="24"/>
         </w:rPr>
+      </w:pPr>
+      <w:r>
+        <w:rPr>
+          <w:b w:val="false"/>
+          <w:bCs w:val="false"/>
+          <w:color w:val="000000"/>
+          <w:sz w:val="24"/>
+          <w:szCs w:val="24"/>
+        </w:rPr>
         <w:t>All the other sensors will be mounted in their original positions.</w:t>
       </w:r>
     </w:p>
@@ -4514,7 +4542,7 @@
           <w:color w:val="000000"/>
         </w:rPr>
         <w:drawing>
-          <wp:anchor behindDoc="0" distT="0" distB="0" distL="0" distR="0" simplePos="0" locked="0" layoutInCell="1" allowOverlap="1" relativeHeight="2">
+          <wp:anchor behindDoc="0" distT="0" distB="0" distL="0" distR="0" simplePos="0" locked="0" layoutInCell="1" allowOverlap="1" relativeHeight="1">
             <wp:simplePos x="0" y="0"/>
             <wp:positionH relativeFrom="column">
               <wp:align>center</wp:align>
@@ -4539,7 +4567,7 @@
                     </pic:cNvPicPr>
                   </pic:nvPicPr>
                   <pic:blipFill>
-                    <a:blip r:embed="rId5"/>
+                    <a:blip r:embed="rId6"/>
                     <a:stretch>
                       <a:fillRect/>
                     </a:stretch>
@@ -4978,7 +5006,7 @@
       <w:r>
         <w:rPr/>
         <w:drawing>
-          <wp:anchor behindDoc="0" distT="0" distB="0" distL="0" distR="0" simplePos="0" locked="0" layoutInCell="1" allowOverlap="1" relativeHeight="3">
+          <wp:anchor behindDoc="0" distT="0" distB="0" distL="0" distR="0" simplePos="0" locked="0" layoutInCell="1" allowOverlap="1" relativeHeight="2">
             <wp:simplePos x="0" y="0"/>
             <wp:positionH relativeFrom="column">
               <wp:align>center</wp:align>
@@ -5003,7 +5031,7 @@
                     </pic:cNvPicPr>
                   </pic:nvPicPr>
                   <pic:blipFill>
-                    <a:blip r:embed="rId6"/>
+                    <a:blip r:embed="rId7"/>
                     <a:stretch>
                       <a:fillRect/>
                     </a:stretch>
@@ -5063,7 +5091,7 @@
       <w:r>
         <w:rPr/>
         <w:drawing>
-          <wp:anchor behindDoc="0" distT="0" distB="0" distL="0" distR="0" simplePos="0" locked="0" layoutInCell="1" allowOverlap="1" relativeHeight="4">
+          <wp:anchor behindDoc="0" distT="0" distB="0" distL="0" distR="0" simplePos="0" locked="0" layoutInCell="1" allowOverlap="1" relativeHeight="3">
             <wp:simplePos x="0" y="0"/>
             <wp:positionH relativeFrom="column">
               <wp:align>center</wp:align>
@@ -5088,7 +5116,7 @@
                     </pic:cNvPicPr>
                   </pic:nvPicPr>
                   <pic:blipFill>
-                    <a:blip r:embed="rId7"/>
+                    <a:blip r:embed="rId8"/>
                     <a:stretch>
                       <a:fillRect/>
                     </a:stretch>
@@ -5137,7 +5165,7 @@
       <w:r>
         <w:rPr/>
         <w:drawing>
-          <wp:anchor behindDoc="0" distT="0" distB="0" distL="0" distR="0" simplePos="0" locked="0" layoutInCell="1" allowOverlap="1" relativeHeight="5">
+          <wp:anchor behindDoc="0" distT="0" distB="0" distL="0" distR="0" simplePos="0" locked="0" layoutInCell="1" allowOverlap="1" relativeHeight="4">
             <wp:simplePos x="0" y="0"/>
             <wp:positionH relativeFrom="column">
               <wp:align>center</wp:align>
@@ -5162,7 +5190,7 @@
                     </pic:cNvPicPr>
                   </pic:nvPicPr>
                   <pic:blipFill>
-                    <a:blip r:embed="rId8"/>
+                    <a:blip r:embed="rId9"/>
                     <a:stretch>
                       <a:fillRect/>
                     </a:stretch>
@@ -7540,7 +7568,7 @@
                     </pic:cNvPicPr>
                   </pic:nvPicPr>
                   <pic:blipFill>
-                    <a:blip r:embed="rId9"/>
+                    <a:blip r:embed="rId10"/>
                     <a:stretch>
                       <a:fillRect/>
                     </a:stretch>
@@ -7707,7 +7735,7 @@
                     </pic:cNvPicPr>
                   </pic:nvPicPr>
                   <pic:blipFill>
-                    <a:blip r:embed="rId10"/>
+                    <a:blip r:embed="rId11"/>
                     <a:stretch>
                       <a:fillRect/>
                     </a:stretch>
@@ -7920,7 +7948,7 @@
                     </pic:cNvPicPr>
                   </pic:nvPicPr>
                   <pic:blipFill>
-                    <a:blip r:embed="rId11"/>
+                    <a:blip r:embed="rId12"/>
                     <a:stretch>
                       <a:fillRect/>
                     </a:stretch>
@@ -12227,7 +12255,7 @@
           <w:bCs/>
         </w:rPr>
         <w:drawing>
-          <wp:anchor behindDoc="0" distT="0" distB="0" distL="0" distR="0" simplePos="0" locked="0" layoutInCell="1" allowOverlap="1" relativeHeight="17">
+          <wp:anchor behindDoc="0" distT="0" distB="0" distL="0" distR="0" simplePos="0" locked="0" layoutInCell="1" allowOverlap="1" relativeHeight="12">
             <wp:simplePos x="0" y="0"/>
             <wp:positionH relativeFrom="column">
               <wp:align>center</wp:align>
@@ -12252,7 +12280,7 @@
                     </pic:cNvPicPr>
                   </pic:nvPicPr>
                   <pic:blipFill>
-                    <a:blip r:embed="rId12"/>
+                    <a:blip r:embed="rId13"/>
                     <a:stretch>
                       <a:fillRect/>
                     </a:stretch>
@@ -12297,7 +12325,7 @@
           <w:bCs/>
         </w:rPr>
         <w:drawing>
-          <wp:anchor behindDoc="0" distT="0" distB="0" distL="0" distR="0" simplePos="0" locked="0" layoutInCell="1" allowOverlap="1" relativeHeight="16">
+          <wp:anchor behindDoc="0" distT="0" distB="0" distL="0" distR="0" simplePos="0" locked="0" layoutInCell="1" allowOverlap="1" relativeHeight="11">
             <wp:simplePos x="0" y="0"/>
             <wp:positionH relativeFrom="column">
               <wp:align>center</wp:align>
@@ -12322,7 +12350,7 @@
                     </pic:cNvPicPr>
                   </pic:nvPicPr>
                   <pic:blipFill>
-                    <a:blip r:embed="rId13"/>
+                    <a:blip r:embed="rId14"/>
                     <a:stretch>
                       <a:fillRect/>
                     </a:stretch>
@@ -12367,7 +12395,7 @@
           <w:bCs/>
         </w:rPr>
         <w:drawing>
-          <wp:anchor behindDoc="0" distT="0" distB="0" distL="0" distR="0" simplePos="0" locked="0" layoutInCell="1" allowOverlap="1" relativeHeight="15">
+          <wp:anchor behindDoc="0" distT="0" distB="0" distL="0" distR="0" simplePos="0" locked="0" layoutInCell="1" allowOverlap="1" relativeHeight="10">
             <wp:simplePos x="0" y="0"/>
             <wp:positionH relativeFrom="column">
               <wp:align>center</wp:align>
@@ -12392,7 +12420,7 @@
                     </pic:cNvPicPr>
                   </pic:nvPicPr>
                   <pic:blipFill>
-                    <a:blip r:embed="rId14"/>
+                    <a:blip r:embed="rId15"/>
                     <a:stretch>
                       <a:fillRect/>
                     </a:stretch>
@@ -12437,7 +12465,7 @@
           <w:bCs/>
         </w:rPr>
         <w:drawing>
-          <wp:anchor behindDoc="0" distT="0" distB="0" distL="0" distR="0" simplePos="0" locked="0" layoutInCell="1" allowOverlap="1" relativeHeight="14">
+          <wp:anchor behindDoc="0" distT="0" distB="0" distL="0" distR="0" simplePos="0" locked="0" layoutInCell="1" allowOverlap="1" relativeHeight="9">
             <wp:simplePos x="0" y="0"/>
             <wp:positionH relativeFrom="column">
               <wp:align>center</wp:align>
@@ -12457,76 +12485,6 @@
                 <pic:pic xmlns:pic="http://schemas.openxmlformats.org/drawingml/2006/picture">
                   <pic:nvPicPr>
                     <pic:cNvPr id="12" name="Picture" descr=""/>
-                    <pic:cNvPicPr>
-                      <a:picLocks noChangeAspect="1" noChangeArrowheads="1"/>
-                    </pic:cNvPicPr>
-                  </pic:nvPicPr>
-                  <pic:blipFill>
-                    <a:blip r:embed="rId15"/>
-                    <a:stretch>
-                      <a:fillRect/>
-                    </a:stretch>
-                  </pic:blipFill>
-                  <pic:spPr bwMode="auto">
-                    <a:xfrm>
-                      <a:off x="0" y="0"/>
-                      <a:ext cx="5168900" cy="8801100"/>
-                    </a:xfrm>
-                    <a:prstGeom prst="rect">
-                      <a:avLst/>
-                    </a:prstGeom>
-                    <a:noFill/>
-                    <a:ln w="9525">
-                      <a:noFill/>
-                      <a:miter lim="800000"/>
-                      <a:headEnd/>
-                      <a:tailEnd/>
-                    </a:ln>
-                  </pic:spPr>
-                </pic:pic>
-              </a:graphicData>
-            </a:graphic>
-          </wp:anchor>
-        </w:drawing>
-      </w:r>
-    </w:p>
-    <w:p>
-      <w:pPr>
-        <w:pStyle w:val="Normal"/>
-        <w:pageBreakBefore/>
-        <w:spacing w:before="0" w:after="0"/>
-        <w:jc w:val="both"/>
-        <w:rPr>
-          <w:b/>
-          <w:bCs/>
-        </w:rPr>
-      </w:pPr>
-      <w:r>
-        <w:rPr>
-          <w:b/>
-          <w:bCs/>
-        </w:rPr>
-        <w:drawing>
-          <wp:anchor behindDoc="0" distT="0" distB="0" distL="0" distR="0" simplePos="0" locked="0" layoutInCell="1" allowOverlap="1" relativeHeight="13">
-            <wp:simplePos x="0" y="0"/>
-            <wp:positionH relativeFrom="column">
-              <wp:align>center</wp:align>
-            </wp:positionH>
-            <wp:positionV relativeFrom="paragraph">
-              <wp:align>top</wp:align>
-            </wp:positionV>
-            <wp:extent cx="5168900" cy="8801100"/>
-            <wp:effectExtent l="0" t="0" r="0" b="0"/>
-            <wp:wrapTopAndBottom/>
-            <wp:docPr id="13" name="Picture" descr=""/>
-            <wp:cNvGraphicFramePr>
-              <a:graphicFrameLocks xmlns:a="http://schemas.openxmlformats.org/drawingml/2006/main" noChangeAspect="1"/>
-            </wp:cNvGraphicFramePr>
-            <a:graphic xmlns:a="http://schemas.openxmlformats.org/drawingml/2006/main">
-              <a:graphicData uri="http://schemas.openxmlformats.org/drawingml/2006/picture">
-                <pic:pic xmlns:pic="http://schemas.openxmlformats.org/drawingml/2006/picture">
-                  <pic:nvPicPr>
-                    <pic:cNvPr id="13" name="Picture" descr=""/>
                     <pic:cNvPicPr>
                       <a:picLocks noChangeAspect="1" noChangeArrowheads="1"/>
                     </pic:cNvPicPr>
@@ -12577,7 +12535,77 @@
           <w:bCs/>
         </w:rPr>
         <w:drawing>
-          <wp:anchor behindDoc="0" distT="0" distB="0" distL="0" distR="0" simplePos="0" locked="0" layoutInCell="1" allowOverlap="1" relativeHeight="12">
+          <wp:anchor behindDoc="0" distT="0" distB="0" distL="0" distR="0" simplePos="0" locked="0" layoutInCell="1" allowOverlap="1" relativeHeight="8">
+            <wp:simplePos x="0" y="0"/>
+            <wp:positionH relativeFrom="column">
+              <wp:align>center</wp:align>
+            </wp:positionH>
+            <wp:positionV relativeFrom="paragraph">
+              <wp:align>top</wp:align>
+            </wp:positionV>
+            <wp:extent cx="5168900" cy="8801100"/>
+            <wp:effectExtent l="0" t="0" r="0" b="0"/>
+            <wp:wrapTopAndBottom/>
+            <wp:docPr id="13" name="Picture" descr=""/>
+            <wp:cNvGraphicFramePr>
+              <a:graphicFrameLocks xmlns:a="http://schemas.openxmlformats.org/drawingml/2006/main" noChangeAspect="1"/>
+            </wp:cNvGraphicFramePr>
+            <a:graphic xmlns:a="http://schemas.openxmlformats.org/drawingml/2006/main">
+              <a:graphicData uri="http://schemas.openxmlformats.org/drawingml/2006/picture">
+                <pic:pic xmlns:pic="http://schemas.openxmlformats.org/drawingml/2006/picture">
+                  <pic:nvPicPr>
+                    <pic:cNvPr id="13" name="Picture" descr=""/>
+                    <pic:cNvPicPr>
+                      <a:picLocks noChangeAspect="1" noChangeArrowheads="1"/>
+                    </pic:cNvPicPr>
+                  </pic:nvPicPr>
+                  <pic:blipFill>
+                    <a:blip r:embed="rId17"/>
+                    <a:stretch>
+                      <a:fillRect/>
+                    </a:stretch>
+                  </pic:blipFill>
+                  <pic:spPr bwMode="auto">
+                    <a:xfrm>
+                      <a:off x="0" y="0"/>
+                      <a:ext cx="5168900" cy="8801100"/>
+                    </a:xfrm>
+                    <a:prstGeom prst="rect">
+                      <a:avLst/>
+                    </a:prstGeom>
+                    <a:noFill/>
+                    <a:ln w="9525">
+                      <a:noFill/>
+                      <a:miter lim="800000"/>
+                      <a:headEnd/>
+                      <a:tailEnd/>
+                    </a:ln>
+                  </pic:spPr>
+                </pic:pic>
+              </a:graphicData>
+            </a:graphic>
+          </wp:anchor>
+        </w:drawing>
+      </w:r>
+    </w:p>
+    <w:p>
+      <w:pPr>
+        <w:pStyle w:val="Normal"/>
+        <w:pageBreakBefore/>
+        <w:spacing w:before="0" w:after="0"/>
+        <w:jc w:val="both"/>
+        <w:rPr>
+          <w:b/>
+          <w:bCs/>
+        </w:rPr>
+      </w:pPr>
+      <w:r>
+        <w:rPr>
+          <w:b/>
+          <w:bCs/>
+        </w:rPr>
+        <w:drawing>
+          <wp:anchor behindDoc="0" distT="0" distB="0" distL="0" distR="0" simplePos="0" locked="0" layoutInCell="1" allowOverlap="1" relativeHeight="7">
             <wp:simplePos x="0" y="0"/>
             <wp:positionH relativeFrom="column">
               <wp:align>center</wp:align>
@@ -12602,7 +12630,7 @@
                     </pic:cNvPicPr>
                   </pic:nvPicPr>
                   <pic:blipFill>
-                    <a:blip r:embed="rId17"/>
+                    <a:blip r:embed="rId18"/>
                     <a:stretch>
                       <a:fillRect/>
                     </a:stretch>
@@ -12636,26 +12664,20 @@
         <w:pageBreakBefore/>
         <w:spacing w:before="0" w:after="0"/>
         <w:jc w:val="both"/>
-        <w:rPr>
-          <w:b/>
-          <w:bCs/>
-        </w:rPr>
-      </w:pPr>
-      <w:r>
-        <w:rPr>
-          <w:b/>
-          <w:bCs/>
-        </w:rPr>
+        <w:rPr/>
+      </w:pPr>
+      <w:r>
+        <w:rPr/>
         <w:drawing>
-          <wp:anchor behindDoc="0" distT="0" distB="0" distL="0" distR="0" simplePos="0" locked="0" layoutInCell="1" allowOverlap="1" relativeHeight="11">
+          <wp:anchor behindDoc="0" distT="0" distB="0" distL="0" distR="0" simplePos="0" locked="0" layoutInCell="1" allowOverlap="1" relativeHeight="6">
             <wp:simplePos x="0" y="0"/>
             <wp:positionH relativeFrom="column">
-              <wp:posOffset>475615</wp:posOffset>
+              <wp:align>center</wp:align>
             </wp:positionH>
             <wp:positionV relativeFrom="paragraph">
-              <wp:posOffset>6833235</wp:posOffset>
+              <wp:align>top</wp:align>
             </wp:positionV>
-            <wp:extent cx="4728210" cy="10058400"/>
+            <wp:extent cx="5943600" cy="9450070"/>
             <wp:effectExtent l="0" t="0" r="0" b="0"/>
             <wp:wrapTopAndBottom/>
             <wp:docPr id="15" name="Picture" descr=""/>
@@ -12667,69 +12689,6 @@
                 <pic:pic xmlns:pic="http://schemas.openxmlformats.org/drawingml/2006/picture">
                   <pic:nvPicPr>
                     <pic:cNvPr id="15" name="Picture" descr=""/>
-                    <pic:cNvPicPr>
-                      <a:picLocks noChangeAspect="1" noChangeArrowheads="1"/>
-                    </pic:cNvPicPr>
-                  </pic:nvPicPr>
-                  <pic:blipFill>
-                    <a:blip r:embed="rId18"/>
-                    <a:stretch>
-                      <a:fillRect/>
-                    </a:stretch>
-                  </pic:blipFill>
-                  <pic:spPr bwMode="auto">
-                    <a:xfrm>
-                      <a:off x="0" y="0"/>
-                      <a:ext cx="4728210" cy="10058400"/>
-                    </a:xfrm>
-                    <a:prstGeom prst="rect">
-                      <a:avLst/>
-                    </a:prstGeom>
-                    <a:noFill/>
-                    <a:ln w="9525">
-                      <a:noFill/>
-                      <a:miter lim="800000"/>
-                      <a:headEnd/>
-                      <a:tailEnd/>
-                    </a:ln>
-                  </pic:spPr>
-                </pic:pic>
-              </a:graphicData>
-            </a:graphic>
-          </wp:anchor>
-        </w:drawing>
-      </w:r>
-    </w:p>
-    <w:p>
-      <w:pPr>
-        <w:pStyle w:val="Normal"/>
-        <w:spacing w:before="0" w:after="0"/>
-        <w:jc w:val="both"/>
-        <w:rPr/>
-      </w:pPr>
-      <w:r>
-        <w:rPr/>
-        <w:drawing>
-          <wp:anchor behindDoc="0" distT="0" distB="0" distL="0" distR="0" simplePos="0" locked="0" layoutInCell="1" allowOverlap="1" relativeHeight="10">
-            <wp:simplePos x="0" y="0"/>
-            <wp:positionH relativeFrom="column">
-              <wp:align>center</wp:align>
-            </wp:positionH>
-            <wp:positionV relativeFrom="paragraph">
-              <wp:align>top</wp:align>
-            </wp:positionV>
-            <wp:extent cx="5943600" cy="9450070"/>
-            <wp:effectExtent l="0" t="0" r="0" b="0"/>
-            <wp:wrapTopAndBottom/>
-            <wp:docPr id="16" name="Picture" descr=""/>
-            <wp:cNvGraphicFramePr>
-              <a:graphicFrameLocks xmlns:a="http://schemas.openxmlformats.org/drawingml/2006/main" noChangeAspect="1"/>
-            </wp:cNvGraphicFramePr>
-            <a:graphic xmlns:a="http://schemas.openxmlformats.org/drawingml/2006/main">
-              <a:graphicData uri="http://schemas.openxmlformats.org/drawingml/2006/picture">
-                <pic:pic xmlns:pic="http://schemas.openxmlformats.org/drawingml/2006/picture">
-                  <pic:nvPicPr>
-                    <pic:cNvPr id="16" name="Picture" descr=""/>
                     <pic:cNvPicPr>
                       <a:picLocks noChangeAspect="1" noChangeArrowheads="1"/>
                     </pic:cNvPicPr>
@@ -13057,7 +13016,7 @@
           <w:sz w:val="24"/>
           <w:szCs w:val="24"/>
         </w:rPr>
-        <w:t>buzzer_beep(int X)</w:t>
+        <w:t>buzzer_beep(X)</w:t>
       </w:r>
       <w:r>
         <w:rPr>
@@ -13114,7 +13073,7 @@
       <w:r>
         <w:rPr/>
         <w:drawing>
-          <wp:anchor behindDoc="0" distT="0" distB="0" distL="0" distR="0" simplePos="0" locked="0" layoutInCell="1" allowOverlap="1" relativeHeight="6">
+          <wp:anchor behindDoc="0" distT="0" distB="0" distL="0" distR="0" simplePos="0" locked="0" layoutInCell="1" allowOverlap="1" relativeHeight="5">
             <wp:simplePos x="0" y="0"/>
             <wp:positionH relativeFrom="column">
               <wp:align>center</wp:align>
@@ -13125,7 +13084,7 @@
             <wp:extent cx="2602865" cy="10058400"/>
             <wp:effectExtent l="0" t="0" r="0" b="0"/>
             <wp:wrapTopAndBottom/>
-            <wp:docPr id="17" name="Picture" descr=""/>
+            <wp:docPr id="16" name="Picture" descr=""/>
             <wp:cNvGraphicFramePr>
               <a:graphicFrameLocks xmlns:a="http://schemas.openxmlformats.org/drawingml/2006/main" noChangeAspect="1"/>
             </wp:cNvGraphicFramePr>
@@ -13133,7 +13092,7 @@
               <a:graphicData uri="http://schemas.openxmlformats.org/drawingml/2006/picture">
                 <pic:pic xmlns:pic="http://schemas.openxmlformats.org/drawingml/2006/picture">
                   <pic:nvPicPr>
-                    <pic:cNvPr id="17" name="Picture" descr=""/>
+                    <pic:cNvPr id="16" name="Picture" descr=""/>
                     <pic:cNvPicPr>
                       <a:picLocks noChangeAspect="1" noChangeArrowheads="1"/>
                     </pic:cNvPicPr>
@@ -13201,7 +13160,7 @@
       <w:fldChar w:fldCharType="separate"/>
     </w:r>
     <w:r>
-      <w:t>30</w:t>
+      <w:t>29</w:t>
     </w:r>
     <w:r>
       <w:fldChar w:fldCharType="end"/>
@@ -14578,6 +14537,45 @@
   </w:style>
   <w:style w:type="character" w:styleId="ListLabel21">
     <w:name w:val="ListLabel 21"/>
+    <w:rPr>
+      <w:rFonts w:cs="OpenSymbol"/>
+    </w:rPr>
+  </w:style>
+  <w:style w:type="character" w:styleId="ListLabel22">
+    <w:name w:val="ListLabel 22"/>
+    <w:rPr>
+      <w:position w:val="0"/>
+      <w:sz w:val="22"/>
+      <w:sz w:val="22"/>
+      <w:vertAlign w:val="baseline"/>
+    </w:rPr>
+  </w:style>
+  <w:style w:type="character" w:styleId="ListLabel23">
+    <w:name w:val="ListLabel 23"/>
+    <w:rPr>
+      <w:u w:val="none"/>
+    </w:rPr>
+  </w:style>
+  <w:style w:type="character" w:styleId="ListLabel24">
+    <w:name w:val="ListLabel 24"/>
+    <w:rPr>
+      <w:rFonts w:cs="Symbol"/>
+    </w:rPr>
+  </w:style>
+  <w:style w:type="character" w:styleId="ListLabel25">
+    <w:name w:val="ListLabel 25"/>
+    <w:rPr>
+      <w:rFonts w:cs="Courier New"/>
+    </w:rPr>
+  </w:style>
+  <w:style w:type="character" w:styleId="ListLabel26">
+    <w:name w:val="ListLabel 26"/>
+    <w:rPr>
+      <w:rFonts w:cs="Wingdings"/>
+    </w:rPr>
+  </w:style>
+  <w:style w:type="character" w:styleId="ListLabel27">
+    <w:name w:val="ListLabel 27"/>
     <w:rPr>
       <w:rFonts w:cs="OpenSymbol"/>
     </w:rPr>

</xml_diff>

<commit_message>
Added missing deliver_to flowchart
</commit_message>
<xml_diff>
--- a/resources/task2/pd_task2-answers.docx
+++ b/resources/task2/pd_task2-answers.docx
@@ -135,7 +135,7 @@
     <w:tbl>
       <w:tblPr>
         <w:jc w:val="left"/>
-        <w:tblInd w:w="-129" w:type="dxa"/>
+        <w:tblInd w:w="-134" w:type="dxa"/>
         <w:tblBorders>
           <w:top w:val="single" w:sz="4" w:space="0" w:color="000001"/>
           <w:left w:val="single" w:sz="4" w:space="0" w:color="000001"/>
@@ -146,13 +146,13 @@
         </w:tblBorders>
         <w:tblCellMar>
           <w:top w:w="0" w:type="dxa"/>
-          <w:left w:w="88" w:type="dxa"/>
+          <w:left w:w="83" w:type="dxa"/>
           <w:bottom w:w="0" w:type="dxa"/>
           <w:right w:w="108" w:type="dxa"/>
         </w:tblCellMar>
       </w:tblPr>
       <w:tblGrid>
-        <w:gridCol w:w="4786"/>
+        <w:gridCol w:w="4785"/>
         <w:gridCol w:w="4785"/>
       </w:tblGrid>
       <w:tr>
@@ -161,7 +161,7 @@
         </w:trPr>
         <w:tc>
           <w:tcPr>
-            <w:tcW w:w="4786" w:type="dxa"/>
+            <w:tcW w:w="4785" w:type="dxa"/>
             <w:tcBorders>
               <w:top w:val="single" w:sz="4" w:space="0" w:color="000001"/>
               <w:left w:val="single" w:sz="4" w:space="0" w:color="000001"/>
@@ -172,7 +172,7 @@
             </w:tcBorders>
             <w:shd w:fill="FFFFFF" w:val="clear"/>
             <w:tcMar>
-              <w:left w:w="88" w:type="dxa"/>
+              <w:left w:w="83" w:type="dxa"/>
             </w:tcMar>
           </w:tcPr>
           <w:p>
@@ -208,7 +208,7 @@
             </w:tcBorders>
             <w:shd w:fill="FFFFFF" w:val="clear"/>
             <w:tcMar>
-              <w:left w:w="88" w:type="dxa"/>
+              <w:left w:w="83" w:type="dxa"/>
             </w:tcMar>
           </w:tcPr>
           <w:p>
@@ -230,7 +230,7 @@
         </w:trPr>
         <w:tc>
           <w:tcPr>
-            <w:tcW w:w="4786" w:type="dxa"/>
+            <w:tcW w:w="4785" w:type="dxa"/>
             <w:tcBorders>
               <w:top w:val="single" w:sz="4" w:space="0" w:color="000001"/>
               <w:left w:val="single" w:sz="4" w:space="0" w:color="000001"/>
@@ -241,7 +241,7 @@
             </w:tcBorders>
             <w:shd w:fill="FFFFFF" w:val="clear"/>
             <w:tcMar>
-              <w:left w:w="88" w:type="dxa"/>
+              <w:left w:w="83" w:type="dxa"/>
             </w:tcMar>
           </w:tcPr>
           <w:p>
@@ -277,7 +277,7 @@
             </w:tcBorders>
             <w:shd w:fill="FFFFFF" w:val="clear"/>
             <w:tcMar>
-              <w:left w:w="88" w:type="dxa"/>
+              <w:left w:w="83" w:type="dxa"/>
             </w:tcMar>
           </w:tcPr>
           <w:p>
@@ -299,7 +299,7 @@
         </w:trPr>
         <w:tc>
           <w:tcPr>
-            <w:tcW w:w="4786" w:type="dxa"/>
+            <w:tcW w:w="4785" w:type="dxa"/>
             <w:tcBorders>
               <w:top w:val="single" w:sz="4" w:space="0" w:color="000001"/>
               <w:left w:val="single" w:sz="4" w:space="0" w:color="000001"/>
@@ -310,7 +310,7 @@
             </w:tcBorders>
             <w:shd w:fill="FFFFFF" w:val="clear"/>
             <w:tcMar>
-              <w:left w:w="88" w:type="dxa"/>
+              <w:left w:w="83" w:type="dxa"/>
             </w:tcMar>
           </w:tcPr>
           <w:p>
@@ -346,7 +346,7 @@
             </w:tcBorders>
             <w:shd w:fill="FFFFFF" w:val="clear"/>
             <w:tcMar>
-              <w:left w:w="88" w:type="dxa"/>
+              <w:left w:w="83" w:type="dxa"/>
             </w:tcMar>
           </w:tcPr>
           <w:p>
@@ -372,7 +372,7 @@
         </w:trPr>
         <w:tc>
           <w:tcPr>
-            <w:tcW w:w="4786" w:type="dxa"/>
+            <w:tcW w:w="4785" w:type="dxa"/>
             <w:tcBorders>
               <w:top w:val="single" w:sz="4" w:space="0" w:color="000001"/>
               <w:left w:val="single" w:sz="4" w:space="0" w:color="000001"/>
@@ -383,7 +383,7 @@
             </w:tcBorders>
             <w:shd w:fill="FFFFFF" w:val="clear"/>
             <w:tcMar>
-              <w:left w:w="88" w:type="dxa"/>
+              <w:left w:w="83" w:type="dxa"/>
             </w:tcMar>
           </w:tcPr>
           <w:p>
@@ -419,7 +419,7 @@
             </w:tcBorders>
             <w:shd w:fill="FFFFFF" w:val="clear"/>
             <w:tcMar>
-              <w:left w:w="88" w:type="dxa"/>
+              <w:left w:w="83" w:type="dxa"/>
             </w:tcMar>
           </w:tcPr>
           <w:p>
@@ -550,7 +550,7 @@
         </w:rPr>
         <w:t xml:space="preserve"> </w:t>
         <w:drawing>
-          <wp:anchor behindDoc="0" distT="0" distB="0" distL="0" distR="0" simplePos="0" locked="0" layoutInCell="1" allowOverlap="1" relativeHeight="16">
+          <wp:anchor behindDoc="0" distT="0" distB="0" distL="0" distR="0" simplePos="0" locked="0" layoutInCell="1" allowOverlap="1" relativeHeight="13">
             <wp:simplePos x="0" y="0"/>
             <wp:positionH relativeFrom="column">
               <wp:posOffset>620395</wp:posOffset>
@@ -558,7 +558,7 @@
             <wp:positionV relativeFrom="paragraph">
               <wp:posOffset>50800</wp:posOffset>
             </wp:positionV>
-            <wp:extent cx="4795520" cy="3237865"/>
+            <wp:extent cx="4794885" cy="3237865"/>
             <wp:effectExtent l="0" t="0" r="0" b="0"/>
             <wp:wrapTopAndBottom/>
             <wp:docPr id="1" name="Picture" descr=""/>
@@ -583,7 +583,7 @@
                   <pic:spPr bwMode="auto">
                     <a:xfrm>
                       <a:off x="0" y="0"/>
-                      <a:ext cx="4795520" cy="3237865"/>
+                      <a:ext cx="4794885" cy="3237865"/>
                     </a:xfrm>
                     <a:prstGeom prst="rect">
                       <a:avLst/>
@@ -4476,17 +4476,7 @@
           <w:sz w:val="24"/>
           <w:szCs w:val="24"/>
         </w:rPr>
-        <w:t xml:space="preserve"> approximately 8cm away from the edge of the left side of the bot, </w:t>
-      </w:r>
-      <w:r>
-        <w:rPr>
-          <w:b w:val="false"/>
-          <w:bCs w:val="false"/>
-          <w:color w:val="000000"/>
-          <w:sz w:val="24"/>
-          <w:szCs w:val="24"/>
-        </w:rPr>
-        <w:t>no more than approximately 4cm off the ground (in order to detect the colour of small pizzas too).</w:t>
+        <w:t xml:space="preserve"> approximately 8cm away from the edge of the left side of the bot, no more than approximately 4cm off the ground (in order to detect the colour of small pizzas too).</w:t>
       </w:r>
     </w:p>
     <w:p>
@@ -12669,7 +12659,7 @@
       <w:r>
         <w:rPr/>
         <w:drawing>
-          <wp:anchor behindDoc="0" distT="0" distB="0" distL="0" distR="0" simplePos="0" locked="0" layoutInCell="1" allowOverlap="1" relativeHeight="6">
+          <wp:anchor behindDoc="0" distT="0" distB="0" distL="0" distR="0" simplePos="0" locked="0" layoutInCell="1" allowOverlap="1" relativeHeight="17">
             <wp:simplePos x="0" y="0"/>
             <wp:positionH relativeFrom="column">
               <wp:align>center</wp:align>
@@ -12677,7 +12667,7 @@
             <wp:positionV relativeFrom="paragraph">
               <wp:align>top</wp:align>
             </wp:positionV>
-            <wp:extent cx="5943600" cy="9450070"/>
+            <wp:extent cx="4728210" cy="10058400"/>
             <wp:effectExtent l="0" t="0" r="0" b="0"/>
             <wp:wrapTopAndBottom/>
             <wp:docPr id="15" name="Picture" descr=""/>
@@ -12695,6 +12685,70 @@
                   </pic:nvPicPr>
                   <pic:blipFill>
                     <a:blip r:embed="rId19"/>
+                    <a:stretch>
+                      <a:fillRect/>
+                    </a:stretch>
+                  </pic:blipFill>
+                  <pic:spPr bwMode="auto">
+                    <a:xfrm>
+                      <a:off x="0" y="0"/>
+                      <a:ext cx="4728210" cy="10058400"/>
+                    </a:xfrm>
+                    <a:prstGeom prst="rect">
+                      <a:avLst/>
+                    </a:prstGeom>
+                    <a:noFill/>
+                    <a:ln w="9525">
+                      <a:noFill/>
+                      <a:miter lim="800000"/>
+                      <a:headEnd/>
+                      <a:tailEnd/>
+                    </a:ln>
+                  </pic:spPr>
+                </pic:pic>
+              </a:graphicData>
+            </a:graphic>
+          </wp:anchor>
+        </w:drawing>
+      </w:r>
+    </w:p>
+    <w:p>
+      <w:pPr>
+        <w:pStyle w:val="Normal"/>
+        <w:pageBreakBefore/>
+        <w:spacing w:before="0" w:after="0"/>
+        <w:jc w:val="both"/>
+        <w:rPr/>
+      </w:pPr>
+      <w:r>
+        <w:rPr/>
+        <w:drawing>
+          <wp:anchor behindDoc="0" distT="0" distB="0" distL="0" distR="0" simplePos="0" locked="0" layoutInCell="1" allowOverlap="1" relativeHeight="6">
+            <wp:simplePos x="0" y="0"/>
+            <wp:positionH relativeFrom="column">
+              <wp:align>center</wp:align>
+            </wp:positionH>
+            <wp:positionV relativeFrom="paragraph">
+              <wp:align>top</wp:align>
+            </wp:positionV>
+            <wp:extent cx="5943600" cy="9450070"/>
+            <wp:effectExtent l="0" t="0" r="0" b="0"/>
+            <wp:wrapTopAndBottom/>
+            <wp:docPr id="16" name="Picture" descr=""/>
+            <wp:cNvGraphicFramePr>
+              <a:graphicFrameLocks xmlns:a="http://schemas.openxmlformats.org/drawingml/2006/main" noChangeAspect="1"/>
+            </wp:cNvGraphicFramePr>
+            <a:graphic xmlns:a="http://schemas.openxmlformats.org/drawingml/2006/main">
+              <a:graphicData uri="http://schemas.openxmlformats.org/drawingml/2006/picture">
+                <pic:pic xmlns:pic="http://schemas.openxmlformats.org/drawingml/2006/picture">
+                  <pic:nvPicPr>
+                    <pic:cNvPr id="16" name="Picture" descr=""/>
+                    <pic:cNvPicPr>
+                      <a:picLocks noChangeAspect="1" noChangeArrowheads="1"/>
+                    </pic:cNvPicPr>
+                  </pic:nvPicPr>
+                  <pic:blipFill>
+                    <a:blip r:embed="rId20"/>
                     <a:stretch>
                       <a:fillRect/>
                     </a:stretch>
@@ -13084,7 +13138,7 @@
             <wp:extent cx="2602865" cy="10058400"/>
             <wp:effectExtent l="0" t="0" r="0" b="0"/>
             <wp:wrapTopAndBottom/>
-            <wp:docPr id="16" name="Picture" descr=""/>
+            <wp:docPr id="17" name="Picture" descr=""/>
             <wp:cNvGraphicFramePr>
               <a:graphicFrameLocks xmlns:a="http://schemas.openxmlformats.org/drawingml/2006/main" noChangeAspect="1"/>
             </wp:cNvGraphicFramePr>
@@ -13092,13 +13146,13 @@
               <a:graphicData uri="http://schemas.openxmlformats.org/drawingml/2006/picture">
                 <pic:pic xmlns:pic="http://schemas.openxmlformats.org/drawingml/2006/picture">
                   <pic:nvPicPr>
-                    <pic:cNvPr id="16" name="Picture" descr=""/>
+                    <pic:cNvPr id="17" name="Picture" descr=""/>
                     <pic:cNvPicPr>
                       <a:picLocks noChangeAspect="1" noChangeArrowheads="1"/>
                     </pic:cNvPicPr>
                   </pic:nvPicPr>
                   <pic:blipFill>
-                    <a:blip r:embed="rId20"/>
+                    <a:blip r:embed="rId21"/>
                     <a:stretch>
                       <a:fillRect/>
                     </a:stretch>
@@ -13127,7 +13181,7 @@
       </w:r>
     </w:p>
     <w:sectPr>
-      <w:footerReference w:type="default" r:id="rId21"/>
+      <w:footerReference w:type="default" r:id="rId22"/>
       <w:type w:val="nextPage"/>
       <w:pgSz w:w="12240" w:h="15840"/>
       <w:pgMar w:left="1440" w:right="1440" w:header="0" w:top="1440" w:footer="720" w:bottom="1440" w:gutter="0"/>
@@ -13160,7 +13214,7 @@
       <w:fldChar w:fldCharType="separate"/>
     </w:r>
     <w:r>
-      <w:t>29</w:t>
+      <w:t>27</w:t>
     </w:r>
     <w:r>
       <w:fldChar w:fldCharType="end"/>
@@ -14580,6 +14634,45 @@
       <w:rFonts w:cs="OpenSymbol"/>
     </w:rPr>
   </w:style>
+  <w:style w:type="character" w:styleId="ListLabel28">
+    <w:name w:val="ListLabel 28"/>
+    <w:rPr>
+      <w:position w:val="0"/>
+      <w:sz w:val="22"/>
+      <w:sz w:val="22"/>
+      <w:vertAlign w:val="baseline"/>
+    </w:rPr>
+  </w:style>
+  <w:style w:type="character" w:styleId="ListLabel29">
+    <w:name w:val="ListLabel 29"/>
+    <w:rPr>
+      <w:u w:val="none"/>
+    </w:rPr>
+  </w:style>
+  <w:style w:type="character" w:styleId="ListLabel30">
+    <w:name w:val="ListLabel 30"/>
+    <w:rPr>
+      <w:rFonts w:cs="Symbol"/>
+    </w:rPr>
+  </w:style>
+  <w:style w:type="character" w:styleId="ListLabel31">
+    <w:name w:val="ListLabel 31"/>
+    <w:rPr>
+      <w:rFonts w:cs="Courier New"/>
+    </w:rPr>
+  </w:style>
+  <w:style w:type="character" w:styleId="ListLabel32">
+    <w:name w:val="ListLabel 32"/>
+    <w:rPr>
+      <w:rFonts w:cs="Wingdings"/>
+    </w:rPr>
+  </w:style>
+  <w:style w:type="character" w:styleId="ListLabel33">
+    <w:name w:val="ListLabel 33"/>
+    <w:rPr>
+      <w:rFonts w:cs="OpenSymbol"/>
+    </w:rPr>
+  </w:style>
   <w:style w:type="paragraph" w:styleId="Heading">
     <w:name w:val="Heading"/>
     <w:basedOn w:val="Normal"/>

</xml_diff>

<commit_message>
Updated with team ID and updated Q4-1
</commit_message>
<xml_diff>
--- a/resources/task2/pd_task2-answers.docx
+++ b/resources/task2/pd_task2-answers.docx
@@ -129,13 +129,29 @@
           <w:sz w:val="40"/>
           <w:szCs w:val="40"/>
         </w:rPr>
-        <w:t>&lt;Team ID&gt;</w:t>
+        <w:t>&lt;</w:t>
+      </w:r>
+      <w:r>
+        <w:rPr>
+          <w:b/>
+          <w:sz w:val="40"/>
+          <w:szCs w:val="40"/>
+        </w:rPr>
+        <w:t>eYantra-PD#1909</w:t>
+      </w:r>
+      <w:r>
+        <w:rPr>
+          <w:b/>
+          <w:sz w:val="40"/>
+          <w:szCs w:val="40"/>
+        </w:rPr>
+        <w:t>&gt;</w:t>
       </w:r>
     </w:p>
     <w:tbl>
       <w:tblPr>
         <w:jc w:val="left"/>
-        <w:tblInd w:w="-134" w:type="dxa"/>
+        <w:tblInd w:w="-139" w:type="dxa"/>
         <w:tblBorders>
           <w:top w:val="single" w:sz="4" w:space="0" w:color="000001"/>
           <w:left w:val="single" w:sz="4" w:space="0" w:color="000001"/>
@@ -146,14 +162,14 @@
         </w:tblBorders>
         <w:tblCellMar>
           <w:top w:w="0" w:type="dxa"/>
-          <w:left w:w="83" w:type="dxa"/>
+          <w:left w:w="78" w:type="dxa"/>
           <w:bottom w:w="0" w:type="dxa"/>
           <w:right w:w="108" w:type="dxa"/>
         </w:tblCellMar>
       </w:tblPr>
       <w:tblGrid>
         <w:gridCol w:w="4785"/>
-        <w:gridCol w:w="4785"/>
+        <w:gridCol w:w="4784"/>
       </w:tblGrid>
       <w:tr>
         <w:trPr>
@@ -172,7 +188,7 @@
             </w:tcBorders>
             <w:shd w:fill="FFFFFF" w:val="clear"/>
             <w:tcMar>
-              <w:left w:w="83" w:type="dxa"/>
+              <w:left w:w="78" w:type="dxa"/>
             </w:tcMar>
           </w:tcPr>
           <w:p>
@@ -197,7 +213,7 @@
         </w:tc>
         <w:tc>
           <w:tcPr>
-            <w:tcW w:w="4785" w:type="dxa"/>
+            <w:tcW w:w="4784" w:type="dxa"/>
             <w:tcBorders>
               <w:top w:val="single" w:sz="4" w:space="0" w:color="000001"/>
               <w:left w:val="single" w:sz="4" w:space="0" w:color="000001"/>
@@ -208,7 +224,7 @@
             </w:tcBorders>
             <w:shd w:fill="FFFFFF" w:val="clear"/>
             <w:tcMar>
-              <w:left w:w="83" w:type="dxa"/>
+              <w:left w:w="78" w:type="dxa"/>
             </w:tcMar>
           </w:tcPr>
           <w:p>
@@ -241,7 +257,7 @@
             </w:tcBorders>
             <w:shd w:fill="FFFFFF" w:val="clear"/>
             <w:tcMar>
-              <w:left w:w="83" w:type="dxa"/>
+              <w:left w:w="78" w:type="dxa"/>
             </w:tcMar>
           </w:tcPr>
           <w:p>
@@ -266,7 +282,7 @@
         </w:tc>
         <w:tc>
           <w:tcPr>
-            <w:tcW w:w="4785" w:type="dxa"/>
+            <w:tcW w:w="4784" w:type="dxa"/>
             <w:tcBorders>
               <w:top w:val="single" w:sz="4" w:space="0" w:color="000001"/>
               <w:left w:val="single" w:sz="4" w:space="0" w:color="000001"/>
@@ -277,7 +293,7 @@
             </w:tcBorders>
             <w:shd w:fill="FFFFFF" w:val="clear"/>
             <w:tcMar>
-              <w:left w:w="83" w:type="dxa"/>
+              <w:left w:w="78" w:type="dxa"/>
             </w:tcMar>
           </w:tcPr>
           <w:p>
@@ -310,7 +326,7 @@
             </w:tcBorders>
             <w:shd w:fill="FFFFFF" w:val="clear"/>
             <w:tcMar>
-              <w:left w:w="83" w:type="dxa"/>
+              <w:left w:w="78" w:type="dxa"/>
             </w:tcMar>
           </w:tcPr>
           <w:p>
@@ -335,7 +351,7 @@
         </w:tc>
         <w:tc>
           <w:tcPr>
-            <w:tcW w:w="4785" w:type="dxa"/>
+            <w:tcW w:w="4784" w:type="dxa"/>
             <w:tcBorders>
               <w:top w:val="single" w:sz="4" w:space="0" w:color="000001"/>
               <w:left w:val="single" w:sz="4" w:space="0" w:color="000001"/>
@@ -346,7 +362,7 @@
             </w:tcBorders>
             <w:shd w:fill="FFFFFF" w:val="clear"/>
             <w:tcMar>
-              <w:left w:w="83" w:type="dxa"/>
+              <w:left w:w="78" w:type="dxa"/>
             </w:tcMar>
           </w:tcPr>
           <w:p>
@@ -383,7 +399,7 @@
             </w:tcBorders>
             <w:shd w:fill="FFFFFF" w:val="clear"/>
             <w:tcMar>
-              <w:left w:w="83" w:type="dxa"/>
+              <w:left w:w="78" w:type="dxa"/>
             </w:tcMar>
           </w:tcPr>
           <w:p>
@@ -408,7 +424,7 @@
         </w:tc>
         <w:tc>
           <w:tcPr>
-            <w:tcW w:w="4785" w:type="dxa"/>
+            <w:tcW w:w="4784" w:type="dxa"/>
             <w:tcBorders>
               <w:top w:val="single" w:sz="4" w:space="0" w:color="000001"/>
               <w:left w:val="single" w:sz="4" w:space="0" w:color="000001"/>
@@ -419,7 +435,7 @@
             </w:tcBorders>
             <w:shd w:fill="FFFFFF" w:val="clear"/>
             <w:tcMar>
-              <w:left w:w="83" w:type="dxa"/>
+              <w:left w:w="78" w:type="dxa"/>
             </w:tcMar>
           </w:tcPr>
           <w:p>
@@ -4709,11 +4725,15 @@
         <w:jc w:val="both"/>
         <w:rPr>
           <w:color w:val="000000"/>
-        </w:rPr>
-      </w:pPr>
-      <w:r>
-        <w:rPr>
-          <w:color w:val="000000"/>
+          <w:sz w:val="24"/>
+          <w:szCs w:val="24"/>
+        </w:rPr>
+      </w:pPr>
+      <w:r>
+        <w:rPr>
+          <w:color w:val="000000"/>
+          <w:sz w:val="24"/>
+          <w:szCs w:val="24"/>
         </w:rPr>
       </w:r>
     </w:p>
@@ -4743,9 +4763,8 @@
           <w:color w:val="000000"/>
           <w:sz w:val="24"/>
           <w:szCs w:val="24"/>
-          <w:u w:val="single"/>
-        </w:rPr>
-        <w:t>front</w:t>
+        </w:rPr>
+        <w:t>front and back</w:t>
       </w:r>
       <w:r>
         <w:rPr>
@@ -4754,30 +4773,6 @@
           <w:szCs w:val="24"/>
         </w:rPr>
         <w:t xml:space="preserve"> of the robot because of the following reasons:</w:t>
-      </w:r>
-    </w:p>
-    <w:p>
-      <w:pPr>
-        <w:pStyle w:val="Normal"/>
-        <w:numPr>
-          <w:ilvl w:val="0"/>
-          <w:numId w:val="6"/>
-        </w:numPr>
-        <w:spacing w:before="0" w:after="0"/>
-        <w:jc w:val="both"/>
-        <w:rPr>
-          <w:color w:val="000000"/>
-          <w:sz w:val="24"/>
-          <w:szCs w:val="24"/>
-        </w:rPr>
-      </w:pPr>
-      <w:r>
-        <w:rPr>
-          <w:color w:val="000000"/>
-          <w:sz w:val="24"/>
-          <w:szCs w:val="24"/>
-        </w:rPr>
-        <w:t>The bot cannot traverse sideways directly; it would need to stop in the correct position, and rotate 90 degrees if the arm was placed on either side. This would add wasteful time to the bot's deliveries in a time-sensitive competition.</w:t>
       </w:r>
     </w:p>
     <w:p>
@@ -4801,7 +4796,7 @@
           <w:sz w:val="24"/>
           <w:szCs w:val="24"/>
         </w:rPr>
-        <w:t>If we mount the arm on either sides, we risk toppling over other pizza boxes at the pizza store because of restrictions in space.</w:t>
+        <w:t>If we mounted 2 arms, on both sides of the bot, it cannot traverse sideways directly which would result in unneeded time being spent, hindering the bot's performance.</w:t>
       </w:r>
     </w:p>
     <w:p>
@@ -4825,7 +4820,7 @@
           <w:sz w:val="24"/>
           <w:szCs w:val="24"/>
         </w:rPr>
-        <w:t>We have mounted our sharp sensor on the side, which also restricts the space we have to mount the arm on the side.</w:t>
+        <w:t xml:space="preserve">Having 2 arms, one on the front, and one on the back allows us to carry 2 pizza boxes at once if required, and leaves us with little to no disadvantage if it isn't required. Power consumption should remain low, as the arms will be turned off when they aren't required. </w:t>
       </w:r>
     </w:p>
     <w:p>
@@ -4849,41 +4844,15 @@
           <w:sz w:val="24"/>
           <w:szCs w:val="24"/>
         </w:rPr>
-        <w:t>If we mounted 2 arms, on both sides of the bot, it would not be able to traverse sideways directly, and might risk toppling over pizza boxes.</w:t>
-      </w:r>
-    </w:p>
-    <w:p>
-      <w:pPr>
-        <w:pStyle w:val="Normal"/>
-        <w:numPr>
-          <w:ilvl w:val="0"/>
-          <w:numId w:val="5"/>
-        </w:numPr>
-        <w:spacing w:before="0" w:after="0"/>
-        <w:jc w:val="both"/>
-        <w:rPr>
-          <w:color w:val="000000"/>
-          <w:sz w:val="24"/>
-          <w:szCs w:val="24"/>
-        </w:rPr>
-      </w:pPr>
-      <w:r>
-        <w:rPr>
-          <w:color w:val="000000"/>
-          <w:sz w:val="24"/>
-          <w:szCs w:val="24"/>
-        </w:rPr>
-        <w:t xml:space="preserve">Having 2 arms, one on the front, and one on the back allows us to carry 2 pizza boxes at once if required, and leaves us with little to no disadvantage if it isn't required. Power consumption should remain low, as the arms will be turned off when they aren't required. </w:t>
-      </w:r>
-    </w:p>
-    <w:p>
-      <w:pPr>
-        <w:pStyle w:val="Normal"/>
-        <w:spacing w:before="0" w:after="0"/>
-        <w:jc w:val="both"/>
-        <w:rPr>
-          <w:b w:val="false"/>
-          <w:bCs w:val="false"/>
+        <w:t>We have mounted our sharp sensor and the colour sensor on the side, which  restricts the space we have to mount the arm on the side.</w:t>
+      </w:r>
+    </w:p>
+    <w:p>
+      <w:pPr>
+        <w:pStyle w:val="Normal"/>
+        <w:spacing w:before="0" w:after="0"/>
+        <w:jc w:val="both"/>
+        <w:rPr>
           <w:color w:val="000000"/>
           <w:sz w:val="24"/>
           <w:szCs w:val="24"/>
@@ -4905,32 +4874,10 @@
           <w:sz w:val="24"/>
           <w:szCs w:val="24"/>
         </w:rPr>
-        <w:t>front</w:t>
-      </w:r>
-      <w:r>
-        <w:rPr>
-          <w:b w:val="false"/>
-          <w:bCs w:val="false"/>
-          <w:color w:val="000000"/>
-          <w:sz w:val="24"/>
-          <w:szCs w:val="24"/>
-        </w:rPr>
-        <w:t xml:space="preserve"> and </w:t>
-      </w:r>
-      <w:r>
-        <w:rPr>
-          <w:b/>
-          <w:bCs/>
-          <w:color w:val="000000"/>
-          <w:sz w:val="24"/>
-          <w:szCs w:val="24"/>
-        </w:rPr>
-        <w:t>back</w:t>
-      </w:r>
-      <w:r>
-        <w:rPr>
-          <w:b w:val="false"/>
-          <w:bCs w:val="false"/>
+        <w:t>front and back</w:t>
+      </w:r>
+      <w:r>
+        <w:rPr>
           <w:color w:val="000000"/>
           <w:sz w:val="24"/>
           <w:szCs w:val="24"/>
@@ -12659,7 +12606,7 @@
       <w:r>
         <w:rPr/>
         <w:drawing>
-          <wp:anchor behindDoc="0" distT="0" distB="0" distL="0" distR="0" simplePos="0" locked="0" layoutInCell="1" allowOverlap="1" relativeHeight="17">
+          <wp:anchor behindDoc="0" distT="0" distB="0" distL="0" distR="0" simplePos="0" locked="0" layoutInCell="1" allowOverlap="1" relativeHeight="14">
             <wp:simplePos x="0" y="0"/>
             <wp:positionH relativeFrom="column">
               <wp:align>center</wp:align>
@@ -12667,7 +12614,7 @@
             <wp:positionV relativeFrom="paragraph">
               <wp:align>top</wp:align>
             </wp:positionV>
-            <wp:extent cx="4728210" cy="10058400"/>
+            <wp:extent cx="4727575" cy="10058400"/>
             <wp:effectExtent l="0" t="0" r="0" b="0"/>
             <wp:wrapTopAndBottom/>
             <wp:docPr id="15" name="Picture" descr=""/>
@@ -12692,7 +12639,7 @@
                   <pic:spPr bwMode="auto">
                     <a:xfrm>
                       <a:off x="0" y="0"/>
-                      <a:ext cx="4728210" cy="10058400"/>
+                      <a:ext cx="4727575" cy="10058400"/>
                     </a:xfrm>
                     <a:prstGeom prst="rect">
                       <a:avLst/>
@@ -13214,7 +13161,7 @@
       <w:fldChar w:fldCharType="separate"/>
     </w:r>
     <w:r>
-      <w:t>27</w:t>
+      <w:t>30</w:t>
     </w:r>
     <w:r>
       <w:fldChar w:fldCharType="end"/>
@@ -13870,143 +13817,6 @@
   <w:abstractNum w:abstractNumId="6">
     <w:lvl w:ilvl="0">
       <w:start w:val="1"/>
-      <w:numFmt w:val="bullet"/>
-      <w:lvlText w:val=""/>
-      <w:lvlJc w:val="left"/>
-      <w:pPr>
-        <w:tabs>
-          <w:tab w:val="num" w:pos="720"/>
-        </w:tabs>
-        <w:ind w:left="720" w:hanging="360"/>
-      </w:pPr>
-      <w:rPr>
-        <w:rFonts w:ascii="Symbol" w:hAnsi="Symbol" w:cs="Symbol" w:hint="default"/>
-      </w:rPr>
-    </w:lvl>
-    <w:lvl w:ilvl="1">
-      <w:start w:val="1"/>
-      <w:numFmt w:val="bullet"/>
-      <w:lvlText w:val="◦"/>
-      <w:lvlJc w:val="left"/>
-      <w:pPr>
-        <w:tabs>
-          <w:tab w:val="num" w:pos="1080"/>
-        </w:tabs>
-        <w:ind w:left="1080" w:hanging="360"/>
-      </w:pPr>
-      <w:rPr>
-        <w:rFonts w:ascii="OpenSymbol" w:hAnsi="OpenSymbol" w:cs="OpenSymbol" w:hint="default"/>
-      </w:rPr>
-    </w:lvl>
-    <w:lvl w:ilvl="2">
-      <w:start w:val="1"/>
-      <w:numFmt w:val="bullet"/>
-      <w:lvlText w:val="▪"/>
-      <w:lvlJc w:val="left"/>
-      <w:pPr>
-        <w:tabs>
-          <w:tab w:val="num" w:pos="1440"/>
-        </w:tabs>
-        <w:ind w:left="1440" w:hanging="360"/>
-      </w:pPr>
-      <w:rPr>
-        <w:rFonts w:ascii="OpenSymbol" w:hAnsi="OpenSymbol" w:cs="OpenSymbol" w:hint="default"/>
-      </w:rPr>
-    </w:lvl>
-    <w:lvl w:ilvl="3">
-      <w:start w:val="1"/>
-      <w:numFmt w:val="bullet"/>
-      <w:lvlText w:val=""/>
-      <w:lvlJc w:val="left"/>
-      <w:pPr>
-        <w:tabs>
-          <w:tab w:val="num" w:pos="1800"/>
-        </w:tabs>
-        <w:ind w:left="1800" w:hanging="360"/>
-      </w:pPr>
-      <w:rPr>
-        <w:rFonts w:ascii="Symbol" w:hAnsi="Symbol" w:cs="Symbol" w:hint="default"/>
-      </w:rPr>
-    </w:lvl>
-    <w:lvl w:ilvl="4">
-      <w:start w:val="1"/>
-      <w:numFmt w:val="bullet"/>
-      <w:lvlText w:val="◦"/>
-      <w:lvlJc w:val="left"/>
-      <w:pPr>
-        <w:tabs>
-          <w:tab w:val="num" w:pos="2160"/>
-        </w:tabs>
-        <w:ind w:left="2160" w:hanging="360"/>
-      </w:pPr>
-      <w:rPr>
-        <w:rFonts w:ascii="OpenSymbol" w:hAnsi="OpenSymbol" w:cs="OpenSymbol" w:hint="default"/>
-      </w:rPr>
-    </w:lvl>
-    <w:lvl w:ilvl="5">
-      <w:start w:val="1"/>
-      <w:numFmt w:val="bullet"/>
-      <w:lvlText w:val="▪"/>
-      <w:lvlJc w:val="left"/>
-      <w:pPr>
-        <w:tabs>
-          <w:tab w:val="num" w:pos="2520"/>
-        </w:tabs>
-        <w:ind w:left="2520" w:hanging="360"/>
-      </w:pPr>
-      <w:rPr>
-        <w:rFonts w:ascii="OpenSymbol" w:hAnsi="OpenSymbol" w:cs="OpenSymbol" w:hint="default"/>
-      </w:rPr>
-    </w:lvl>
-    <w:lvl w:ilvl="6">
-      <w:start w:val="1"/>
-      <w:numFmt w:val="bullet"/>
-      <w:lvlText w:val=""/>
-      <w:lvlJc w:val="left"/>
-      <w:pPr>
-        <w:tabs>
-          <w:tab w:val="num" w:pos="2880"/>
-        </w:tabs>
-        <w:ind w:left="2880" w:hanging="360"/>
-      </w:pPr>
-      <w:rPr>
-        <w:rFonts w:ascii="Symbol" w:hAnsi="Symbol" w:cs="Symbol" w:hint="default"/>
-      </w:rPr>
-    </w:lvl>
-    <w:lvl w:ilvl="7">
-      <w:start w:val="1"/>
-      <w:numFmt w:val="bullet"/>
-      <w:lvlText w:val="◦"/>
-      <w:lvlJc w:val="left"/>
-      <w:pPr>
-        <w:tabs>
-          <w:tab w:val="num" w:pos="3240"/>
-        </w:tabs>
-        <w:ind w:left="3240" w:hanging="360"/>
-      </w:pPr>
-      <w:rPr>
-        <w:rFonts w:ascii="OpenSymbol" w:hAnsi="OpenSymbol" w:cs="OpenSymbol" w:hint="default"/>
-      </w:rPr>
-    </w:lvl>
-    <w:lvl w:ilvl="8">
-      <w:start w:val="1"/>
-      <w:numFmt w:val="bullet"/>
-      <w:lvlText w:val="▪"/>
-      <w:lvlJc w:val="left"/>
-      <w:pPr>
-        <w:tabs>
-          <w:tab w:val="num" w:pos="3600"/>
-        </w:tabs>
-        <w:ind w:left="3600" w:hanging="360"/>
-      </w:pPr>
-      <w:rPr>
-        <w:rFonts w:ascii="OpenSymbol" w:hAnsi="OpenSymbol" w:cs="OpenSymbol" w:hint="default"/>
-      </w:rPr>
-    </w:lvl>
-  </w:abstractNum>
-  <w:abstractNum w:abstractNumId="7">
-    <w:lvl w:ilvl="0">
-      <w:start w:val="1"/>
       <w:numFmt w:val="none"/>
       <w:suff w:val="nothing"/>
       <w:lvlText w:val=""/>
@@ -14140,9 +13950,6 @@
   </w:num>
   <w:num w:numId="6">
     <w:abstractNumId w:val="6"/>
-  </w:num>
-  <w:num w:numId="7">
-    <w:abstractNumId w:val="7"/>
   </w:num>
 </w:numbering>
 </file>
@@ -14673,6 +14480,45 @@
       <w:rFonts w:cs="OpenSymbol"/>
     </w:rPr>
   </w:style>
+  <w:style w:type="character" w:styleId="ListLabel34">
+    <w:name w:val="ListLabel 34"/>
+    <w:rPr>
+      <w:position w:val="0"/>
+      <w:sz w:val="22"/>
+      <w:sz w:val="22"/>
+      <w:vertAlign w:val="baseline"/>
+    </w:rPr>
+  </w:style>
+  <w:style w:type="character" w:styleId="ListLabel35">
+    <w:name w:val="ListLabel 35"/>
+    <w:rPr>
+      <w:u w:val="none"/>
+    </w:rPr>
+  </w:style>
+  <w:style w:type="character" w:styleId="ListLabel36">
+    <w:name w:val="ListLabel 36"/>
+    <w:rPr>
+      <w:rFonts w:cs="Symbol"/>
+    </w:rPr>
+  </w:style>
+  <w:style w:type="character" w:styleId="ListLabel37">
+    <w:name w:val="ListLabel 37"/>
+    <w:rPr>
+      <w:rFonts w:cs="Courier New"/>
+    </w:rPr>
+  </w:style>
+  <w:style w:type="character" w:styleId="ListLabel38">
+    <w:name w:val="ListLabel 38"/>
+    <w:rPr>
+      <w:rFonts w:cs="Wingdings"/>
+    </w:rPr>
+  </w:style>
+  <w:style w:type="character" w:styleId="ListLabel39">
+    <w:name w:val="ListLabel 39"/>
+    <w:rPr>
+      <w:rFonts w:cs="OpenSymbol"/>
+    </w:rPr>
+  </w:style>
   <w:style w:type="paragraph" w:styleId="Heading">
     <w:name w:val="Heading"/>
     <w:basedOn w:val="Normal"/>

</xml_diff>